<commit_message>
complete final assembly CAD files
</commit_message>
<xml_diff>
--- a/CAD/FINAL_ASSEMBLY/Engineering Drawings/Bill of Materials.docx
+++ b/CAD/FINAL_ASSEMBLY/Engineering Drawings/Bill of Materials.docx
@@ -7,6 +7,8 @@
         <w:spacing w:after="240"/>
         <w:rPr>
           <w:rFonts w:ascii="Century Gothic" w:hAnsi="Century Gothic"/>
+          <w:b/>
+          <w:bCs/>
           <w:sz w:val="32"/>
           <w:szCs w:val="32"/>
           <w:u w:val="single"/>
@@ -15,38 +17,224 @@
       <w:r>
         <w:rPr>
           <w:rFonts w:ascii="Century Gothic" w:hAnsi="Century Gothic"/>
+          <w:noProof/>
+          <w:sz w:val="24"/>
+          <w:szCs w:val="24"/>
+        </w:rPr>
+        <mc:AlternateContent>
+          <mc:Choice Requires="wps">
+            <w:drawing>
+              <wp:anchor distT="45720" distB="45720" distL="114300" distR="114300" simplePos="0" relativeHeight="251659264" behindDoc="0" locked="0" layoutInCell="1" allowOverlap="1" wp14:anchorId="30CC457F" wp14:editId="6544319F">
+                <wp:simplePos x="0" y="0"/>
+                <wp:positionH relativeFrom="margin">
+                  <wp:align>right</wp:align>
+                </wp:positionH>
+                <wp:positionV relativeFrom="paragraph">
+                  <wp:posOffset>3162300</wp:posOffset>
+                </wp:positionV>
+                <wp:extent cx="8810625" cy="2486025"/>
+                <wp:effectExtent l="0" t="0" r="28575" b="28575"/>
+                <wp:wrapThrough wrapText="bothSides">
+                  <wp:wrapPolygon edited="0">
+                    <wp:start x="21600" y="0"/>
+                    <wp:lineTo x="-23" y="0"/>
+                    <wp:lineTo x="-23" y="21683"/>
+                    <wp:lineTo x="21600" y="21683"/>
+                    <wp:lineTo x="21600" y="0"/>
+                  </wp:wrapPolygon>
+                </wp:wrapThrough>
+                <wp:docPr id="217" name="Text Box 2"/>
+                <wp:cNvGraphicFramePr>
+                  <a:graphicFrameLocks xmlns:a="http://schemas.openxmlformats.org/drawingml/2006/main"/>
+                </wp:cNvGraphicFramePr>
+                <a:graphic xmlns:a="http://schemas.openxmlformats.org/drawingml/2006/main">
+                  <a:graphicData uri="http://schemas.microsoft.com/office/word/2010/wordprocessingShape">
+                    <wps:wsp>
+                      <wps:cNvSpPr txBox="1">
+                        <a:spLocks noChangeArrowheads="1"/>
+                      </wps:cNvSpPr>
+                      <wps:spPr bwMode="auto">
+                        <a:xfrm rot="16200000">
+                          <a:off x="0" y="0"/>
+                          <a:ext cx="8810625" cy="2486025"/>
+                        </a:xfrm>
+                        <a:prstGeom prst="rect">
+                          <a:avLst/>
+                        </a:prstGeom>
+                        <a:solidFill>
+                          <a:srgbClr val="FFFFFF"/>
+                        </a:solidFill>
+                        <a:ln w="12700">
+                          <a:solidFill>
+                            <a:srgbClr val="000000"/>
+                          </a:solidFill>
+                          <a:miter lim="800000"/>
+                          <a:headEnd/>
+                          <a:tailEnd/>
+                        </a:ln>
+                      </wps:spPr>
+                      <wps:txbx>
+                        <w:txbxContent>
+                          <w:p>
+                            <w:pPr>
+                              <w:rPr>
+                                <w:rFonts w:ascii="Century Gothic" w:hAnsi="Century Gothic"/>
+                                <w:sz w:val="28"/>
+                                <w:szCs w:val="28"/>
+                              </w:rPr>
+                            </w:pPr>
+                            <w:r>
+                              <w:rPr>
+                                <w:rFonts w:ascii="Century Gothic" w:hAnsi="Century Gothic"/>
+                                <w:b/>
+                                <w:bCs/>
+                                <w:sz w:val="28"/>
+                                <w:szCs w:val="28"/>
+                              </w:rPr>
+                              <w:t>REMARKS</w:t>
+                            </w:r>
+                            <w:r>
+                              <w:rPr>
+                                <w:rFonts w:ascii="Century Gothic" w:hAnsi="Century Gothic"/>
+                                <w:sz w:val="28"/>
+                                <w:szCs w:val="28"/>
+                              </w:rPr>
+                              <w:tab/>
+                            </w:r>
+                            <w:r>
+                              <w:rPr>
+                                <w:rFonts w:ascii="Century Gothic" w:hAnsi="Century Gothic"/>
+                                <w:sz w:val="28"/>
+                                <w:szCs w:val="28"/>
+                              </w:rPr>
+                              <w:t>(</w:t>
+                            </w:r>
+                            <w:r>
+                              <w:rPr>
+                                <w:rFonts w:ascii="Century Gothic" w:hAnsi="Century Gothic"/>
+                                <w:sz w:val="28"/>
+                                <w:szCs w:val="28"/>
+                              </w:rPr>
+                              <w:t>for internal use only</w:t>
+                            </w:r>
+                            <w:r>
+                              <w:rPr>
+                                <w:rFonts w:ascii="Century Gothic" w:hAnsi="Century Gothic"/>
+                                <w:sz w:val="28"/>
+                                <w:szCs w:val="28"/>
+                              </w:rPr>
+                              <w:t>)</w:t>
+                            </w:r>
+                          </w:p>
+                          <w:p>
+                            <w:pPr>
+                              <w:rPr>
+                                <w:lang w:val="en-US"/>
+                              </w:rPr>
+                            </w:pPr>
+                          </w:p>
+                        </w:txbxContent>
+                      </wps:txbx>
+                      <wps:bodyPr rot="0" vert="horz" wrap="square" lIns="91440" tIns="45720" rIns="91440" bIns="45720" anchor="t" anchorCtr="0">
+                        <a:noAutofit/>
+                      </wps:bodyPr>
+                    </wps:wsp>
+                  </a:graphicData>
+                </a:graphic>
+                <wp14:sizeRelH relativeFrom="margin">
+                  <wp14:pctWidth>0</wp14:pctWidth>
+                </wp14:sizeRelH>
+                <wp14:sizeRelV relativeFrom="margin">
+                  <wp14:pctHeight>0</wp14:pctHeight>
+                </wp14:sizeRelV>
+              </wp:anchor>
+            </w:drawing>
+          </mc:Choice>
+          <mc:Fallback>
+            <w:pict>
+              <v:shapetype w14:anchorId="30CC457F" id="_x0000_t202" coordsize="21600,21600" o:spt="202" path="m,l,21600r21600,l21600,xe">
+                <v:stroke joinstyle="miter"/>
+                <v:path gradientshapeok="t" o:connecttype="rect"/>
+              </v:shapetype>
+              <v:shape id="Text Box 2" o:spid="_x0000_s1026" type="#_x0000_t202" style="position:absolute;margin-left:642.55pt;margin-top:249pt;width:693.75pt;height:195.75pt;rotation:-90;z-index:251659264;visibility:visible;mso-wrap-style:square;mso-width-percent:0;mso-height-percent:0;mso-wrap-distance-left:9pt;mso-wrap-distance-top:3.6pt;mso-wrap-distance-right:9pt;mso-wrap-distance-bottom:3.6pt;mso-position-horizontal:right;mso-position-horizontal-relative:margin;mso-position-vertical:absolute;mso-position-vertical-relative:text;mso-width-percent:0;mso-height-percent:0;mso-width-relative:margin;mso-height-relative:margin;v-text-anchor:top" o:gfxdata="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" strokeweight="1pt">
+                <v:textbox>
+                  <w:txbxContent>
+                    <w:p>
+                      <w:pPr>
+                        <w:rPr>
+                          <w:rFonts w:ascii="Century Gothic" w:hAnsi="Century Gothic"/>
+                          <w:sz w:val="28"/>
+                          <w:szCs w:val="28"/>
+                        </w:rPr>
+                      </w:pPr>
+                      <w:r>
+                        <w:rPr>
+                          <w:rFonts w:ascii="Century Gothic" w:hAnsi="Century Gothic"/>
+                          <w:b/>
+                          <w:bCs/>
+                          <w:sz w:val="28"/>
+                          <w:szCs w:val="28"/>
+                        </w:rPr>
+                        <w:t>REMARKS</w:t>
+                      </w:r>
+                      <w:r>
+                        <w:rPr>
+                          <w:rFonts w:ascii="Century Gothic" w:hAnsi="Century Gothic"/>
+                          <w:sz w:val="28"/>
+                          <w:szCs w:val="28"/>
+                        </w:rPr>
+                        <w:tab/>
+                      </w:r>
+                      <w:r>
+                        <w:rPr>
+                          <w:rFonts w:ascii="Century Gothic" w:hAnsi="Century Gothic"/>
+                          <w:sz w:val="28"/>
+                          <w:szCs w:val="28"/>
+                        </w:rPr>
+                        <w:t>(</w:t>
+                      </w:r>
+                      <w:r>
+                        <w:rPr>
+                          <w:rFonts w:ascii="Century Gothic" w:hAnsi="Century Gothic"/>
+                          <w:sz w:val="28"/>
+                          <w:szCs w:val="28"/>
+                        </w:rPr>
+                        <w:t>for internal use only</w:t>
+                      </w:r>
+                      <w:r>
+                        <w:rPr>
+                          <w:rFonts w:ascii="Century Gothic" w:hAnsi="Century Gothic"/>
+                          <w:sz w:val="28"/>
+                          <w:szCs w:val="28"/>
+                        </w:rPr>
+                        <w:t>)</w:t>
+                      </w:r>
+                    </w:p>
+                    <w:p>
+                      <w:pPr>
+                        <w:rPr>
+                          <w:lang w:val="en-US"/>
+                        </w:rPr>
+                      </w:pPr>
+                    </w:p>
+                  </w:txbxContent>
+                </v:textbox>
+                <w10:wrap type="through" anchorx="margin"/>
+              </v:shape>
+            </w:pict>
+          </mc:Fallback>
+        </mc:AlternateContent>
+      </w:r>
+      <w:r>
+        <w:rPr>
+          <w:rFonts w:ascii="Century Gothic" w:hAnsi="Century Gothic"/>
+          <w:b/>
+          <w:bCs/>
           <w:sz w:val="32"/>
           <w:szCs w:val="32"/>
           <w:u w:val="single"/>
         </w:rPr>
-        <w:t xml:space="preserve">ASSY, Quadcopter Drone </w:t>
-      </w:r>
-      <w:r>
-        <w:rPr>
-          <w:rFonts w:ascii="Century Gothic" w:hAnsi="Century Gothic"/>
-          <w:sz w:val="32"/>
-          <w:szCs w:val="32"/>
-          <w:u w:val="single"/>
-        </w:rPr>
-        <w:t xml:space="preserve">— </w:t>
-      </w:r>
-      <w:r>
-        <w:rPr>
-          <w:rFonts w:ascii="Century Gothic" w:hAnsi="Century Gothic"/>
-          <w:sz w:val="32"/>
-          <w:szCs w:val="32"/>
-          <w:u w:val="single"/>
-        </w:rPr>
-        <w:t>Bill of Materials</w:t>
-      </w:r>
-      <w:r>
-        <w:rPr>
-          <w:rFonts w:ascii="Century Gothic" w:hAnsi="Century Gothic"/>
-          <w:sz w:val="32"/>
-          <w:szCs w:val="32"/>
-          <w:u w:val="single"/>
-        </w:rPr>
-        <w:t xml:space="preserve"> (BOM)</w:t>
+        <w:t>ASSY, Quadcopter Drone — Bill of Materials (BOM)</w:t>
       </w:r>
     </w:p>
     <w:tbl>
@@ -86,7 +274,7 @@
                 <w:sz w:val="28"/>
                 <w:szCs w:val="28"/>
               </w:rPr>
-              <w:t>Balloon No.</w:t>
+              <w:t>No.</w:t>
             </w:r>
           </w:p>
         </w:tc>
@@ -275,6 +463,14 @@
                 <w:szCs w:val="24"/>
               </w:rPr>
             </w:pPr>
+            <w:r>
+              <w:rPr>
+                <w:rFonts w:ascii="Century Gothic" w:hAnsi="Century Gothic"/>
+                <w:sz w:val="24"/>
+                <w:szCs w:val="24"/>
+              </w:rPr>
+              <w:t>Arm</w:t>
+            </w:r>
           </w:p>
         </w:tc>
         <w:tc>
@@ -315,6 +511,14 @@
                 <w:szCs w:val="24"/>
               </w:rPr>
             </w:pPr>
+            <w:r>
+              <w:rPr>
+                <w:rFonts w:ascii="Century Gothic" w:hAnsi="Century Gothic"/>
+                <w:sz w:val="24"/>
+                <w:szCs w:val="24"/>
+              </w:rPr>
+              <w:t>1</w:t>
+            </w:r>
           </w:p>
         </w:tc>
       </w:tr>
@@ -348,6 +552,22 @@
                 <w:szCs w:val="24"/>
               </w:rPr>
             </w:pPr>
+            <w:r>
+              <w:rPr>
+                <w:rFonts w:ascii="Century Gothic" w:hAnsi="Century Gothic"/>
+                <w:sz w:val="24"/>
+                <w:szCs w:val="24"/>
+              </w:rPr>
+              <w:t>SUB</w:t>
+            </w:r>
+            <w:r>
+              <w:rPr>
+                <w:rFonts w:ascii="Century Gothic" w:hAnsi="Century Gothic"/>
+                <w:sz w:val="24"/>
+                <w:szCs w:val="24"/>
+              </w:rPr>
+              <w:t>ASSY, Rib</w:t>
+            </w:r>
           </w:p>
         </w:tc>
         <w:tc>
@@ -380,6 +600,14 @@
                 <w:szCs w:val="24"/>
               </w:rPr>
             </w:pPr>
+            <w:r>
+              <w:rPr>
+                <w:rFonts w:ascii="Century Gothic" w:hAnsi="Century Gothic"/>
+                <w:sz w:val="24"/>
+                <w:szCs w:val="24"/>
+              </w:rPr>
+              <w:t>1</w:t>
+            </w:r>
           </w:p>
         </w:tc>
       </w:tr>
@@ -413,6 +641,22 @@
                 <w:szCs w:val="24"/>
               </w:rPr>
             </w:pPr>
+            <w:r>
+              <w:rPr>
+                <w:rFonts w:ascii="Century Gothic" w:hAnsi="Century Gothic"/>
+                <w:sz w:val="24"/>
+                <w:szCs w:val="24"/>
+              </w:rPr>
+              <w:t>SUB</w:t>
+            </w:r>
+            <w:r>
+              <w:rPr>
+                <w:rFonts w:ascii="Century Gothic" w:hAnsi="Century Gothic"/>
+                <w:sz w:val="24"/>
+                <w:szCs w:val="24"/>
+              </w:rPr>
+              <w:t>ASSY, Landing gear</w:t>
+            </w:r>
           </w:p>
         </w:tc>
         <w:tc>
@@ -429,6 +673,14 @@
                 <w:szCs w:val="24"/>
               </w:rPr>
             </w:pPr>
+            <w:r>
+              <w:rPr>
+                <w:rFonts w:ascii="Century Gothic" w:hAnsi="Century Gothic"/>
+                <w:sz w:val="24"/>
+                <w:szCs w:val="24"/>
+              </w:rPr>
+              <w:t>P</w:t>
+            </w:r>
           </w:p>
         </w:tc>
         <w:tc>
@@ -445,6 +697,14 @@
                 <w:szCs w:val="24"/>
               </w:rPr>
             </w:pPr>
+            <w:r>
+              <w:rPr>
+                <w:rFonts w:ascii="Century Gothic" w:hAnsi="Century Gothic"/>
+                <w:sz w:val="24"/>
+                <w:szCs w:val="24"/>
+              </w:rPr>
+              <w:t>4</w:t>
+            </w:r>
           </w:p>
         </w:tc>
       </w:tr>
@@ -510,6 +770,192 @@
                 <w:szCs w:val="24"/>
               </w:rPr>
             </w:pPr>
+          </w:p>
+        </w:tc>
+      </w:tr>
+      <w:tr>
+        <w:tc>
+          <w:tcPr>
+            <w:tcW w:w="1838" w:type="dxa"/>
+            <w:vAlign w:val="center"/>
+          </w:tcPr>
+          <w:p>
+            <w:pPr>
+              <w:jc w:val="center"/>
+              <w:rPr>
+                <w:rFonts w:ascii="Century Gothic" w:hAnsi="Century Gothic"/>
+                <w:sz w:val="24"/>
+                <w:szCs w:val="24"/>
+              </w:rPr>
+            </w:pPr>
+          </w:p>
+        </w:tc>
+        <w:tc>
+          <w:tcPr>
+            <w:tcW w:w="8505" w:type="dxa"/>
+          </w:tcPr>
+          <w:p>
+            <w:pPr>
+              <w:jc w:val="center"/>
+              <w:rPr>
+                <w:rFonts w:ascii="Century Gothic" w:hAnsi="Century Gothic"/>
+                <w:sz w:val="24"/>
+                <w:szCs w:val="24"/>
+              </w:rPr>
+            </w:pPr>
+            <w:r>
+              <w:rPr>
+                <w:rFonts w:ascii="Century Gothic" w:hAnsi="Century Gothic"/>
+                <w:sz w:val="24"/>
+                <w:szCs w:val="24"/>
+              </w:rPr>
+              <w:t>Rubber pad</w:t>
+            </w:r>
+          </w:p>
+        </w:tc>
+        <w:tc>
+          <w:tcPr>
+            <w:tcW w:w="3402" w:type="dxa"/>
+            <w:vAlign w:val="center"/>
+          </w:tcPr>
+          <w:p>
+            <w:pPr>
+              <w:jc w:val="center"/>
+              <w:rPr>
+                <w:rFonts w:ascii="Century Gothic" w:hAnsi="Century Gothic"/>
+                <w:sz w:val="24"/>
+                <w:szCs w:val="24"/>
+              </w:rPr>
+            </w:pPr>
+            <w:r>
+              <w:rPr>
+                <w:rFonts w:ascii="Century Gothic" w:hAnsi="Century Gothic"/>
+                <w:sz w:val="24"/>
+                <w:szCs w:val="24"/>
+              </w:rPr>
+              <w:t>P</w:t>
+            </w:r>
+          </w:p>
+        </w:tc>
+        <w:tc>
+          <w:tcPr>
+            <w:tcW w:w="1418" w:type="dxa"/>
+            <w:vAlign w:val="center"/>
+          </w:tcPr>
+          <w:p>
+            <w:pPr>
+              <w:jc w:val="center"/>
+              <w:rPr>
+                <w:rFonts w:ascii="Century Gothic" w:hAnsi="Century Gothic"/>
+                <w:sz w:val="24"/>
+                <w:szCs w:val="24"/>
+              </w:rPr>
+            </w:pPr>
+            <w:r>
+              <w:rPr>
+                <w:rFonts w:ascii="Century Gothic" w:hAnsi="Century Gothic"/>
+                <w:sz w:val="24"/>
+                <w:szCs w:val="24"/>
+              </w:rPr>
+              <w:t>4</w:t>
+            </w:r>
+          </w:p>
+        </w:tc>
+      </w:tr>
+      <w:tr>
+        <w:tc>
+          <w:tcPr>
+            <w:tcW w:w="1838" w:type="dxa"/>
+            <w:vAlign w:val="center"/>
+          </w:tcPr>
+          <w:p>
+            <w:pPr>
+              <w:jc w:val="center"/>
+              <w:rPr>
+                <w:rFonts w:ascii="Century Gothic" w:hAnsi="Century Gothic"/>
+                <w:sz w:val="24"/>
+                <w:szCs w:val="24"/>
+              </w:rPr>
+            </w:pPr>
+          </w:p>
+        </w:tc>
+        <w:tc>
+          <w:tcPr>
+            <w:tcW w:w="8505" w:type="dxa"/>
+          </w:tcPr>
+          <w:p>
+            <w:pPr>
+              <w:jc w:val="center"/>
+              <w:rPr>
+                <w:rFonts w:ascii="Century Gothic" w:hAnsi="Century Gothic"/>
+                <w:sz w:val="24"/>
+                <w:szCs w:val="24"/>
+              </w:rPr>
+            </w:pPr>
+            <w:r>
+              <w:rPr>
+                <w:rFonts w:ascii="Century Gothic" w:hAnsi="Century Gothic"/>
+                <w:sz w:val="24"/>
+                <w:szCs w:val="24"/>
+              </w:rPr>
+              <w:t>SUB</w:t>
+            </w:r>
+            <w:r>
+              <w:rPr>
+                <w:rFonts w:ascii="Century Gothic" w:hAnsi="Century Gothic"/>
+                <w:sz w:val="24"/>
+                <w:szCs w:val="24"/>
+              </w:rPr>
+              <w:t>ASSY, Tray</w:t>
+            </w:r>
+          </w:p>
+        </w:tc>
+        <w:tc>
+          <w:tcPr>
+            <w:tcW w:w="3402" w:type="dxa"/>
+            <w:vAlign w:val="center"/>
+          </w:tcPr>
+          <w:p>
+            <w:pPr>
+              <w:jc w:val="center"/>
+              <w:rPr>
+                <w:rFonts w:ascii="Century Gothic" w:hAnsi="Century Gothic"/>
+                <w:sz w:val="24"/>
+                <w:szCs w:val="24"/>
+              </w:rPr>
+            </w:pPr>
+            <w:r>
+              <w:rPr>
+                <w:rFonts w:ascii="Century Gothic" w:hAnsi="Century Gothic"/>
+                <w:sz w:val="24"/>
+                <w:szCs w:val="24"/>
+              </w:rPr>
+              <w:t>P</w:t>
+            </w:r>
+          </w:p>
+        </w:tc>
+        <w:tc>
+          <w:tcPr>
+            <w:tcW w:w="1418" w:type="dxa"/>
+            <w:vAlign w:val="center"/>
+          </w:tcPr>
+          <w:p>
+            <w:pPr>
+              <w:jc w:val="center"/>
+              <w:rPr>
+                <w:rFonts w:ascii="Century Gothic" w:hAnsi="Century Gothic"/>
+                <w:sz w:val="24"/>
+                <w:szCs w:val="24"/>
+              </w:rPr>
+            </w:pPr>
+            <w:r>
+              <w:rPr>
+                <w:rFonts w:ascii="Century Gothic" w:hAnsi="Century Gothic"/>
+                <w:sz w:val="24"/>
+                <w:szCs w:val="24"/>
+              </w:rPr>
+              <w:t>1</w:t>
+            </w:r>
           </w:p>
         </w:tc>
       </w:tr>
@@ -696,8 +1142,12 @@
     </w:tbl>
     <w:p>
       <w:pPr>
-        <w:rPr>
-          <w:rFonts w:ascii="Century Gothic" w:hAnsi="Century Gothic"/>
+        <w:spacing w:after="240"/>
+        <w:rPr>
+          <w:rFonts w:ascii="Century Gothic" w:hAnsi="Century Gothic"/>
+          <w:sz w:val="32"/>
+          <w:szCs w:val="32"/>
+          <w:u w:val="single"/>
         </w:rPr>
       </w:pPr>
     </w:p>
@@ -717,57 +1167,284 @@
         </w:rPr>
         <w:t>Prepared by:</w:t>
       </w:r>
-      <w:r>
+    </w:p>
+    <w:p>
+      <w:pPr>
         <w:rPr>
           <w:rFonts w:ascii="Century Gothic" w:hAnsi="Century Gothic"/>
           <w:sz w:val="24"/>
           <w:szCs w:val="24"/>
         </w:rPr>
+      </w:pPr>
+    </w:p>
+    <w:p>
+      <w:pPr>
+        <w:rPr>
+          <w:rFonts w:ascii="Century Gothic" w:hAnsi="Century Gothic"/>
+          <w:sz w:val="24"/>
+          <w:szCs w:val="24"/>
+        </w:rPr>
+      </w:pPr>
+    </w:p>
+    <w:p>
+      <w:pPr>
+        <w:rPr>
+          <w:rFonts w:ascii="Century Gothic" w:hAnsi="Century Gothic"/>
+          <w:sz w:val="24"/>
+          <w:szCs w:val="24"/>
+        </w:rPr>
+      </w:pPr>
+      <w:r>
+        <w:rPr>
+          <w:rFonts w:ascii="Century Gothic" w:hAnsi="Century Gothic"/>
+          <w:sz w:val="24"/>
+          <w:szCs w:val="24"/>
+        </w:rPr>
+        <w:t xml:space="preserve">Audited by: </w:t>
+      </w:r>
+    </w:p>
+    <w:p>
+      <w:pPr>
+        <w:spacing w:after="240"/>
+        <w:rPr>
+          <w:rFonts w:ascii="Century Gothic" w:hAnsi="Century Gothic"/>
+          <w:sz w:val="32"/>
+          <w:szCs w:val="32"/>
+          <w:u w:val="single"/>
+        </w:rPr>
+      </w:pPr>
+    </w:p>
+    <w:p>
+      <w:pPr>
+        <w:spacing w:after="240"/>
+        <w:rPr>
+          <w:rFonts w:ascii="Century Gothic" w:hAnsi="Century Gothic"/>
+          <w:sz w:val="32"/>
+          <w:szCs w:val="32"/>
+          <w:u w:val="single"/>
+        </w:rPr>
+      </w:pPr>
+    </w:p>
+    <w:p>
+      <w:pPr>
+        <w:spacing w:after="240"/>
+        <w:rPr>
+          <w:rFonts w:ascii="Century Gothic" w:hAnsi="Century Gothic"/>
+          <w:sz w:val="32"/>
+          <w:szCs w:val="32"/>
+          <w:u w:val="single"/>
+        </w:rPr>
+      </w:pPr>
+    </w:p>
+    <w:p>
+      <w:pPr>
+        <w:rPr>
+          <w:rFonts w:ascii="Century Gothic" w:hAnsi="Century Gothic"/>
+          <w:sz w:val="24"/>
+          <w:szCs w:val="24"/>
+        </w:rPr>
+      </w:pPr>
+      <w:r>
+        <w:rPr>
+          <w:rFonts w:ascii="Century Gothic" w:hAnsi="Century Gothic"/>
+          <w:sz w:val="24"/>
+          <w:szCs w:val="24"/>
+        </w:rPr>
         <w:t xml:space="preserve"> </w:t>
       </w:r>
-      <w:r>
+    </w:p>
+    <w:p>
+      <w:pPr>
+        <w:spacing w:after="240"/>
+        <w:rPr>
+          <w:rFonts w:ascii="Century Gothic" w:hAnsi="Century Gothic"/>
+          <w:sz w:val="32"/>
+          <w:szCs w:val="32"/>
+          <w:u w:val="single"/>
+        </w:rPr>
+      </w:pPr>
+    </w:p>
+    <w:p>
+      <w:pPr>
+        <w:spacing w:after="240"/>
+        <w:rPr>
+          <w:rFonts w:ascii="Century Gothic" w:hAnsi="Century Gothic"/>
+          <w:sz w:val="32"/>
+          <w:szCs w:val="32"/>
+          <w:u w:val="single"/>
+        </w:rPr>
+      </w:pPr>
+    </w:p>
+    <w:p>
+      <w:pPr>
+        <w:spacing w:after="240"/>
+        <w:rPr>
+          <w:rFonts w:ascii="Century Gothic" w:hAnsi="Century Gothic"/>
+          <w:sz w:val="32"/>
+          <w:szCs w:val="32"/>
+          <w:u w:val="single"/>
+        </w:rPr>
+      </w:pPr>
+    </w:p>
+    <w:p>
+      <w:pPr>
+        <w:spacing w:after="240"/>
+        <w:rPr>
+          <w:rFonts w:ascii="Century Gothic" w:hAnsi="Century Gothic"/>
+          <w:sz w:val="32"/>
+          <w:szCs w:val="32"/>
+          <w:u w:val="single"/>
+        </w:rPr>
+      </w:pPr>
+    </w:p>
+    <w:p>
+      <w:pPr>
+        <w:spacing w:after="240"/>
+        <w:rPr>
+          <w:rFonts w:ascii="Century Gothic" w:hAnsi="Century Gothic"/>
+          <w:sz w:val="32"/>
+          <w:szCs w:val="32"/>
+          <w:u w:val="single"/>
+        </w:rPr>
+      </w:pPr>
+    </w:p>
+    <w:p>
+      <w:pPr>
+        <w:spacing w:after="240"/>
+        <w:rPr>
+          <w:rFonts w:ascii="Century Gothic" w:hAnsi="Century Gothic"/>
+          <w:sz w:val="32"/>
+          <w:szCs w:val="32"/>
+          <w:u w:val="single"/>
+        </w:rPr>
+      </w:pPr>
+    </w:p>
+    <w:p>
+      <w:pPr>
+        <w:spacing w:after="240"/>
+        <w:rPr>
+          <w:rFonts w:ascii="Century Gothic" w:hAnsi="Century Gothic"/>
+          <w:sz w:val="32"/>
+          <w:szCs w:val="32"/>
+          <w:u w:val="single"/>
+        </w:rPr>
+      </w:pPr>
+    </w:p>
+    <w:p>
+      <w:pPr>
+        <w:spacing w:after="240"/>
+        <w:rPr>
+          <w:rFonts w:ascii="Century Gothic" w:hAnsi="Century Gothic"/>
+          <w:sz w:val="32"/>
+          <w:szCs w:val="32"/>
+          <w:u w:val="single"/>
+        </w:rPr>
+      </w:pPr>
+    </w:p>
+    <w:p>
+      <w:pPr>
+        <w:spacing w:after="240"/>
+        <w:rPr>
+          <w:rFonts w:ascii="Century Gothic" w:hAnsi="Century Gothic"/>
+          <w:sz w:val="32"/>
+          <w:szCs w:val="32"/>
+          <w:u w:val="single"/>
+        </w:rPr>
+      </w:pPr>
+    </w:p>
+    <w:p>
+      <w:pPr>
+        <w:spacing w:after="240"/>
+        <w:rPr>
+          <w:rFonts w:ascii="Century Gothic" w:hAnsi="Century Gothic"/>
+          <w:sz w:val="32"/>
+          <w:szCs w:val="32"/>
+          <w:u w:val="single"/>
+        </w:rPr>
+      </w:pPr>
+    </w:p>
+    <w:p>
+      <w:pPr>
+        <w:spacing w:after="240"/>
+        <w:rPr>
+          <w:rFonts w:ascii="Century Gothic" w:hAnsi="Century Gothic"/>
+          <w:sz w:val="32"/>
+          <w:szCs w:val="32"/>
+          <w:u w:val="single"/>
+        </w:rPr>
+      </w:pPr>
+    </w:p>
+    <w:p>
+      <w:pPr>
+        <w:spacing w:after="240"/>
+        <w:rPr>
+          <w:rFonts w:ascii="Century Gothic" w:hAnsi="Century Gothic"/>
+          <w:sz w:val="32"/>
+          <w:szCs w:val="32"/>
+          <w:u w:val="single"/>
+        </w:rPr>
+      </w:pPr>
+    </w:p>
+    <w:p>
+      <w:pPr>
+        <w:spacing w:after="240"/>
+        <w:rPr>
+          <w:rFonts w:ascii="Century Gothic" w:hAnsi="Century Gothic"/>
+          <w:sz w:val="32"/>
+          <w:szCs w:val="32"/>
+          <w:u w:val="single"/>
+        </w:rPr>
+      </w:pPr>
+    </w:p>
+    <w:p>
+      <w:pPr>
+        <w:spacing w:after="240"/>
+        <w:rPr>
+          <w:rFonts w:ascii="Century Gothic" w:hAnsi="Century Gothic"/>
+          <w:sz w:val="32"/>
+          <w:szCs w:val="32"/>
+          <w:u w:val="single"/>
+        </w:rPr>
+      </w:pPr>
+    </w:p>
+    <w:p>
+      <w:pPr>
+        <w:spacing w:after="240"/>
+        <w:rPr>
+          <w:rFonts w:ascii="Century Gothic" w:hAnsi="Century Gothic"/>
+          <w:sz w:val="32"/>
+          <w:szCs w:val="32"/>
+          <w:u w:val="single"/>
+        </w:rPr>
+      </w:pPr>
+    </w:p>
+    <w:p>
+      <w:pPr>
+        <w:spacing w:after="240"/>
+        <w:rPr>
+          <w:rFonts w:ascii="Century Gothic" w:hAnsi="Century Gothic"/>
+          <w:sz w:val="32"/>
+          <w:szCs w:val="32"/>
+          <w:u w:val="single"/>
+        </w:rPr>
+      </w:pPr>
+    </w:p>
+    <w:p>
+      <w:pPr>
         <w:rPr>
           <w:rFonts w:ascii="Century Gothic" w:hAnsi="Century Gothic"/>
           <w:sz w:val="24"/>
           <w:szCs w:val="24"/>
         </w:rPr>
-        <w:t>TANG YONG HUA</w:t>
-      </w:r>
-      <w:r>
-        <w:rPr>
-          <w:rFonts w:ascii="Century Gothic" w:hAnsi="Century Gothic"/>
-          <w:sz w:val="24"/>
-          <w:szCs w:val="24"/>
-        </w:rPr>
-        <w:t xml:space="preserve">, </w:t>
-      </w:r>
-      <w:r>
-        <w:rPr>
-          <w:rFonts w:ascii="Century Gothic" w:hAnsi="Century Gothic"/>
-          <w:sz w:val="24"/>
-          <w:szCs w:val="24"/>
-        </w:rPr>
-        <w:t xml:space="preserve">14 April 2022 </w:t>
-      </w:r>
-    </w:p>
-    <w:p>
-      <w:pPr>
-        <w:rPr>
-          <w:rFonts w:ascii="Century Gothic" w:hAnsi="Century Gothic"/>
-          <w:sz w:val="24"/>
-          <w:szCs w:val="24"/>
-        </w:rPr>
-      </w:pPr>
-      <w:r>
-        <w:rPr>
-          <w:rFonts w:ascii="Century Gothic" w:hAnsi="Century Gothic"/>
-          <w:sz w:val="24"/>
-          <w:szCs w:val="24"/>
-        </w:rPr>
-        <w:t xml:space="preserve">Audited by: </w:t>
-      </w:r>
+      </w:pPr>
     </w:p>
     <w:sectPr>
+      <w:headerReference w:type="even" r:id="rId6"/>
+      <w:headerReference w:type="default" r:id="rId7"/>
+      <w:footerReference w:type="even" r:id="rId8"/>
+      <w:footerReference w:type="default" r:id="rId9"/>
+      <w:headerReference w:type="first" r:id="rId10"/>
+      <w:footerReference w:type="first" r:id="rId11"/>
       <w:pgSz w:w="23811" w:h="16838" w:orient="landscape" w:code="8"/>
       <w:pgMar w:top="1440" w:right="1440" w:bottom="1440" w:left="1440" w:header="708" w:footer="708" w:gutter="0"/>
       <w:pgBorders w:offsetFrom="page">
@@ -781,6 +1458,116 @@
     </w:sectPr>
   </w:body>
 </w:document>
+</file>
+
+<file path=word/endnotes.xml><?xml version="1.0" encoding="utf-8"?>
+<w:endnotes xmlns:wpc="http://schemas.microsoft.com/office/word/2010/wordprocessingCanvas" xmlns:cx="http://schemas.microsoft.com/office/drawing/2014/chartex" xmlns:cx1="http://schemas.microsoft.com/office/drawing/2015/9/8/chartex" xmlns:cx2="http://schemas.microsoft.com/office/drawing/2015/10/21/chartex" xmlns:cx3="http://schemas.microsoft.com/office/drawing/2016/5/9/chartex" xmlns:cx4="http://schemas.microsoft.com/office/drawing/2016/5/10/chartex" xmlns:cx5="http://schemas.microsoft.com/office/drawing/2016/5/11/chartex" xmlns:cx6="http://schemas.microsoft.com/office/drawing/2016/5/12/chartex" xmlns:cx7="http://schemas.microsoft.com/office/drawing/2016/5/13/chartex" xmlns:cx8="http://schemas.microsoft.com/office/drawing/2016/5/14/chartex" xmlns:mc="http://schemas.openxmlformats.org/markup-compatibility/2006" xmlns:aink="http://schemas.microsoft.com/office/drawing/2016/ink" xmlns:am3d="http://schemas.microsoft.com/office/drawing/2017/model3d" xmlns:o="urn:schemas-microsoft-com:office:office" xmlns:r="http://schemas.openxmlformats.org/officeDocument/2006/relationships" xmlns:m="http://schemas.openxmlformats.org/officeDocument/2006/math" xmlns:v="urn:schemas-microsoft-com:vml" xmlns:wp14="http://schemas.microsoft.com/office/word/2010/wordprocessingDrawing" xmlns:wp="http://schemas.openxmlformats.org/drawingml/2006/wordprocessingDrawing" xmlns:w10="urn:schemas-microsoft-com:office:word" xmlns:w="http://schemas.openxmlformats.org/wordprocessingml/2006/main" xmlns:w14="http://schemas.microsoft.com/office/word/2010/wordml" xmlns:w15="http://schemas.microsoft.com/office/word/2012/wordml" xmlns:w16cex="http://schemas.microsoft.com/office/word/2018/wordml/cex" xmlns:w16cid="http://schemas.microsoft.com/office/word/2016/wordml/cid" xmlns:w16="http://schemas.microsoft.com/office/word/2018/wordml" xmlns:w16sdtdh="http://schemas.microsoft.com/office/word/2020/wordml/sdtdatahash" xmlns:w16se="http://schemas.microsoft.com/office/word/2015/wordml/symex" xmlns:wpg="http://schemas.microsoft.com/office/word/2010/wordprocessingGroup" xmlns:wpi="http://schemas.microsoft.com/office/word/2010/wordprocessingInk" xmlns:wne="http://schemas.microsoft.com/office/word/2006/wordml" xmlns:wps="http://schemas.microsoft.com/office/word/2010/wordprocessingShape" mc:Ignorable="w14 w15 w16se w16cid w16 w16cex w16sdtdh wp14">
+  <w:endnote w:type="separator" w:id="-1">
+    <w:p>
+      <w:pPr>
+        <w:spacing w:after="0" w:line="240" w:lineRule="auto"/>
+      </w:pPr>
+      <w:r>
+        <w:separator/>
+      </w:r>
+    </w:p>
+  </w:endnote>
+  <w:endnote w:type="continuationSeparator" w:id="0">
+    <w:p>
+      <w:pPr>
+        <w:spacing w:after="0" w:line="240" w:lineRule="auto"/>
+      </w:pPr>
+      <w:r>
+        <w:continuationSeparator/>
+      </w:r>
+    </w:p>
+  </w:endnote>
+</w:endnotes>
+</file>
+
+<file path=word/footer1.xml><?xml version="1.0" encoding="utf-8"?>
+<w:ftr xmlns:wpc="http://schemas.microsoft.com/office/word/2010/wordprocessingCanvas" xmlns:cx="http://schemas.microsoft.com/office/drawing/2014/chartex" xmlns:cx1="http://schemas.microsoft.com/office/drawing/2015/9/8/chartex" xmlns:cx2="http://schemas.microsoft.com/office/drawing/2015/10/21/chartex" xmlns:cx3="http://schemas.microsoft.com/office/drawing/2016/5/9/chartex" xmlns:cx4="http://schemas.microsoft.com/office/drawing/2016/5/10/chartex" xmlns:cx5="http://schemas.microsoft.com/office/drawing/2016/5/11/chartex" xmlns:cx6="http://schemas.microsoft.com/office/drawing/2016/5/12/chartex" xmlns:cx7="http://schemas.microsoft.com/office/drawing/2016/5/13/chartex" xmlns:cx8="http://schemas.microsoft.com/office/drawing/2016/5/14/chartex" xmlns:mc="http://schemas.openxmlformats.org/markup-compatibility/2006" xmlns:aink="http://schemas.microsoft.com/office/drawing/2016/ink" xmlns:am3d="http://schemas.microsoft.com/office/drawing/2017/model3d" xmlns:o="urn:schemas-microsoft-com:office:office" xmlns:r="http://schemas.openxmlformats.org/officeDocument/2006/relationships" xmlns:m="http://schemas.openxmlformats.org/officeDocument/2006/math" xmlns:v="urn:schemas-microsoft-com:vml" xmlns:wp14="http://schemas.microsoft.com/office/word/2010/wordprocessingDrawing" xmlns:wp="http://schemas.openxmlformats.org/drawingml/2006/wordprocessingDrawing" xmlns:w10="urn:schemas-microsoft-com:office:word" xmlns:w="http://schemas.openxmlformats.org/wordprocessingml/2006/main" xmlns:w14="http://schemas.microsoft.com/office/word/2010/wordml" xmlns:w15="http://schemas.microsoft.com/office/word/2012/wordml" xmlns:w16cex="http://schemas.microsoft.com/office/word/2018/wordml/cex" xmlns:w16cid="http://schemas.microsoft.com/office/word/2016/wordml/cid" xmlns:w16="http://schemas.microsoft.com/office/word/2018/wordml" xmlns:w16sdtdh="http://schemas.microsoft.com/office/word/2020/wordml/sdtdatahash" xmlns:w16se="http://schemas.microsoft.com/office/word/2015/wordml/symex" xmlns:wpg="http://schemas.microsoft.com/office/word/2010/wordprocessingGroup" xmlns:wpi="http://schemas.microsoft.com/office/word/2010/wordprocessingInk" xmlns:wne="http://schemas.microsoft.com/office/word/2006/wordml" xmlns:wps="http://schemas.microsoft.com/office/word/2010/wordprocessingShape" mc:Ignorable="w14 w15 w16se w16cid w16 w16cex w16sdtdh wp14">
+  <w:p>
+    <w:pPr>
+      <w:pStyle w:val="Footer"/>
+    </w:pPr>
+  </w:p>
+</w:ftr>
+</file>
+
+<file path=word/footer2.xml><?xml version="1.0" encoding="utf-8"?>
+<w:ftr xmlns:wpc="http://schemas.microsoft.com/office/word/2010/wordprocessingCanvas" xmlns:cx="http://schemas.microsoft.com/office/drawing/2014/chartex" xmlns:cx1="http://schemas.microsoft.com/office/drawing/2015/9/8/chartex" xmlns:cx2="http://schemas.microsoft.com/office/drawing/2015/10/21/chartex" xmlns:cx3="http://schemas.microsoft.com/office/drawing/2016/5/9/chartex" xmlns:cx4="http://schemas.microsoft.com/office/drawing/2016/5/10/chartex" xmlns:cx5="http://schemas.microsoft.com/office/drawing/2016/5/11/chartex" xmlns:cx6="http://schemas.microsoft.com/office/drawing/2016/5/12/chartex" xmlns:cx7="http://schemas.microsoft.com/office/drawing/2016/5/13/chartex" xmlns:cx8="http://schemas.microsoft.com/office/drawing/2016/5/14/chartex" xmlns:mc="http://schemas.openxmlformats.org/markup-compatibility/2006" xmlns:aink="http://schemas.microsoft.com/office/drawing/2016/ink" xmlns:am3d="http://schemas.microsoft.com/office/drawing/2017/model3d" xmlns:o="urn:schemas-microsoft-com:office:office" xmlns:r="http://schemas.openxmlformats.org/officeDocument/2006/relationships" xmlns:m="http://schemas.openxmlformats.org/officeDocument/2006/math" xmlns:v="urn:schemas-microsoft-com:vml" xmlns:wp14="http://schemas.microsoft.com/office/word/2010/wordprocessingDrawing" xmlns:wp="http://schemas.openxmlformats.org/drawingml/2006/wordprocessingDrawing" xmlns:w10="urn:schemas-microsoft-com:office:word" xmlns:w="http://schemas.openxmlformats.org/wordprocessingml/2006/main" xmlns:w14="http://schemas.microsoft.com/office/word/2010/wordml" xmlns:w15="http://schemas.microsoft.com/office/word/2012/wordml" xmlns:w16cex="http://schemas.microsoft.com/office/word/2018/wordml/cex" xmlns:w16cid="http://schemas.microsoft.com/office/word/2016/wordml/cid" xmlns:w16="http://schemas.microsoft.com/office/word/2018/wordml" xmlns:w16sdtdh="http://schemas.microsoft.com/office/word/2020/wordml/sdtdatahash" xmlns:w16se="http://schemas.microsoft.com/office/word/2015/wordml/symex" xmlns:wpg="http://schemas.microsoft.com/office/word/2010/wordprocessingGroup" xmlns:wpi="http://schemas.microsoft.com/office/word/2010/wordprocessingInk" xmlns:wne="http://schemas.microsoft.com/office/word/2006/wordml" xmlns:wps="http://schemas.microsoft.com/office/word/2010/wordprocessingShape" mc:Ignorable="w14 w15 w16se w16cid w16 w16cex w16sdtdh wp14">
+  <w:p>
+    <w:pPr>
+      <w:pStyle w:val="Footer"/>
+    </w:pPr>
+  </w:p>
+</w:ftr>
+</file>
+
+<file path=word/footer3.xml><?xml version="1.0" encoding="utf-8"?>
+<w:ftr xmlns:wpc="http://schemas.microsoft.com/office/word/2010/wordprocessingCanvas" xmlns:cx="http://schemas.microsoft.com/office/drawing/2014/chartex" xmlns:cx1="http://schemas.microsoft.com/office/drawing/2015/9/8/chartex" xmlns:cx2="http://schemas.microsoft.com/office/drawing/2015/10/21/chartex" xmlns:cx3="http://schemas.microsoft.com/office/drawing/2016/5/9/chartex" xmlns:cx4="http://schemas.microsoft.com/office/drawing/2016/5/10/chartex" xmlns:cx5="http://schemas.microsoft.com/office/drawing/2016/5/11/chartex" xmlns:cx6="http://schemas.microsoft.com/office/drawing/2016/5/12/chartex" xmlns:cx7="http://schemas.microsoft.com/office/drawing/2016/5/13/chartex" xmlns:cx8="http://schemas.microsoft.com/office/drawing/2016/5/14/chartex" xmlns:mc="http://schemas.openxmlformats.org/markup-compatibility/2006" xmlns:aink="http://schemas.microsoft.com/office/drawing/2016/ink" xmlns:am3d="http://schemas.microsoft.com/office/drawing/2017/model3d" xmlns:o="urn:schemas-microsoft-com:office:office" xmlns:r="http://schemas.openxmlformats.org/officeDocument/2006/relationships" xmlns:m="http://schemas.openxmlformats.org/officeDocument/2006/math" xmlns:v="urn:schemas-microsoft-com:vml" xmlns:wp14="http://schemas.microsoft.com/office/word/2010/wordprocessingDrawing" xmlns:wp="http://schemas.openxmlformats.org/drawingml/2006/wordprocessingDrawing" xmlns:w10="urn:schemas-microsoft-com:office:word" xmlns:w="http://schemas.openxmlformats.org/wordprocessingml/2006/main" xmlns:w14="http://schemas.microsoft.com/office/word/2010/wordml" xmlns:w15="http://schemas.microsoft.com/office/word/2012/wordml" xmlns:w16cex="http://schemas.microsoft.com/office/word/2018/wordml/cex" xmlns:w16cid="http://schemas.microsoft.com/office/word/2016/wordml/cid" xmlns:w16="http://schemas.microsoft.com/office/word/2018/wordml" xmlns:w16sdtdh="http://schemas.microsoft.com/office/word/2020/wordml/sdtdatahash" xmlns:w16se="http://schemas.microsoft.com/office/word/2015/wordml/symex" xmlns:wpg="http://schemas.microsoft.com/office/word/2010/wordprocessingGroup" xmlns:wpi="http://schemas.microsoft.com/office/word/2010/wordprocessingInk" xmlns:wne="http://schemas.microsoft.com/office/word/2006/wordml" xmlns:wps="http://schemas.microsoft.com/office/word/2010/wordprocessingShape" mc:Ignorable="w14 w15 w16se w16cid w16 w16cex w16sdtdh wp14">
+  <w:p>
+    <w:pPr>
+      <w:pStyle w:val="Footer"/>
+    </w:pPr>
+  </w:p>
+</w:ftr>
+</file>
+
+<file path=word/footnotes.xml><?xml version="1.0" encoding="utf-8"?>
+<w:footnotes xmlns:wpc="http://schemas.microsoft.com/office/word/2010/wordprocessingCanvas" xmlns:cx="http://schemas.microsoft.com/office/drawing/2014/chartex" xmlns:cx1="http://schemas.microsoft.com/office/drawing/2015/9/8/chartex" xmlns:cx2="http://schemas.microsoft.com/office/drawing/2015/10/21/chartex" xmlns:cx3="http://schemas.microsoft.com/office/drawing/2016/5/9/chartex" xmlns:cx4="http://schemas.microsoft.com/office/drawing/2016/5/10/chartex" xmlns:cx5="http://schemas.microsoft.com/office/drawing/2016/5/11/chartex" xmlns:cx6="http://schemas.microsoft.com/office/drawing/2016/5/12/chartex" xmlns:cx7="http://schemas.microsoft.com/office/drawing/2016/5/13/chartex" xmlns:cx8="http://schemas.microsoft.com/office/drawing/2016/5/14/chartex" xmlns:mc="http://schemas.openxmlformats.org/markup-compatibility/2006" xmlns:aink="http://schemas.microsoft.com/office/drawing/2016/ink" xmlns:am3d="http://schemas.microsoft.com/office/drawing/2017/model3d" xmlns:o="urn:schemas-microsoft-com:office:office" xmlns:r="http://schemas.openxmlformats.org/officeDocument/2006/relationships" xmlns:m="http://schemas.openxmlformats.org/officeDocument/2006/math" xmlns:v="urn:schemas-microsoft-com:vml" xmlns:wp14="http://schemas.microsoft.com/office/word/2010/wordprocessingDrawing" xmlns:wp="http://schemas.openxmlformats.org/drawingml/2006/wordprocessingDrawing" xmlns:w10="urn:schemas-microsoft-com:office:word" xmlns:w="http://schemas.openxmlformats.org/wordprocessingml/2006/main" xmlns:w14="http://schemas.microsoft.com/office/word/2010/wordml" xmlns:w15="http://schemas.microsoft.com/office/word/2012/wordml" xmlns:w16cex="http://schemas.microsoft.com/office/word/2018/wordml/cex" xmlns:w16cid="http://schemas.microsoft.com/office/word/2016/wordml/cid" xmlns:w16="http://schemas.microsoft.com/office/word/2018/wordml" xmlns:w16sdtdh="http://schemas.microsoft.com/office/word/2020/wordml/sdtdatahash" xmlns:w16se="http://schemas.microsoft.com/office/word/2015/wordml/symex" xmlns:wpg="http://schemas.microsoft.com/office/word/2010/wordprocessingGroup" xmlns:wpi="http://schemas.microsoft.com/office/word/2010/wordprocessingInk" xmlns:wne="http://schemas.microsoft.com/office/word/2006/wordml" xmlns:wps="http://schemas.microsoft.com/office/word/2010/wordprocessingShape" mc:Ignorable="w14 w15 w16se w16cid w16 w16cex w16sdtdh wp14">
+  <w:footnote w:type="separator" w:id="-1">
+    <w:p>
+      <w:pPr>
+        <w:spacing w:after="0" w:line="240" w:lineRule="auto"/>
+      </w:pPr>
+      <w:r>
+        <w:separator/>
+      </w:r>
+    </w:p>
+  </w:footnote>
+  <w:footnote w:type="continuationSeparator" w:id="0">
+    <w:p>
+      <w:pPr>
+        <w:spacing w:after="0" w:line="240" w:lineRule="auto"/>
+      </w:pPr>
+      <w:r>
+        <w:continuationSeparator/>
+      </w:r>
+    </w:p>
+  </w:footnote>
+</w:footnotes>
+</file>
+
+<file path=word/header1.xml><?xml version="1.0" encoding="utf-8"?>
+<w:hdr xmlns:wpc="http://schemas.microsoft.com/office/word/2010/wordprocessingCanvas" xmlns:cx="http://schemas.microsoft.com/office/drawing/2014/chartex" xmlns:cx1="http://schemas.microsoft.com/office/drawing/2015/9/8/chartex" xmlns:cx2="http://schemas.microsoft.com/office/drawing/2015/10/21/chartex" xmlns:cx3="http://schemas.microsoft.com/office/drawing/2016/5/9/chartex" xmlns:cx4="http://schemas.microsoft.com/office/drawing/2016/5/10/chartex" xmlns:cx5="http://schemas.microsoft.com/office/drawing/2016/5/11/chartex" xmlns:cx6="http://schemas.microsoft.com/office/drawing/2016/5/12/chartex" xmlns:cx7="http://schemas.microsoft.com/office/drawing/2016/5/13/chartex" xmlns:cx8="http://schemas.microsoft.com/office/drawing/2016/5/14/chartex" xmlns:mc="http://schemas.openxmlformats.org/markup-compatibility/2006" xmlns:aink="http://schemas.microsoft.com/office/drawing/2016/ink" xmlns:am3d="http://schemas.microsoft.com/office/drawing/2017/model3d" xmlns:o="urn:schemas-microsoft-com:office:office" xmlns:r="http://schemas.openxmlformats.org/officeDocument/2006/relationships" xmlns:m="http://schemas.openxmlformats.org/officeDocument/2006/math" xmlns:v="urn:schemas-microsoft-com:vml" xmlns:wp14="http://schemas.microsoft.com/office/word/2010/wordprocessingDrawing" xmlns:wp="http://schemas.openxmlformats.org/drawingml/2006/wordprocessingDrawing" xmlns:w10="urn:schemas-microsoft-com:office:word" xmlns:w="http://schemas.openxmlformats.org/wordprocessingml/2006/main" xmlns:w14="http://schemas.microsoft.com/office/word/2010/wordml" xmlns:w15="http://schemas.microsoft.com/office/word/2012/wordml" xmlns:w16cex="http://schemas.microsoft.com/office/word/2018/wordml/cex" xmlns:w16cid="http://schemas.microsoft.com/office/word/2016/wordml/cid" xmlns:w16="http://schemas.microsoft.com/office/word/2018/wordml" xmlns:w16sdtdh="http://schemas.microsoft.com/office/word/2020/wordml/sdtdatahash" xmlns:w16se="http://schemas.microsoft.com/office/word/2015/wordml/symex" xmlns:wpg="http://schemas.microsoft.com/office/word/2010/wordprocessingGroup" xmlns:wpi="http://schemas.microsoft.com/office/word/2010/wordprocessingInk" xmlns:wne="http://schemas.microsoft.com/office/word/2006/wordml" xmlns:wps="http://schemas.microsoft.com/office/word/2010/wordprocessingShape" mc:Ignorable="w14 w15 w16se w16cid w16 w16cex w16sdtdh wp14">
+  <w:p>
+    <w:pPr>
+      <w:pStyle w:val="Header"/>
+    </w:pPr>
+  </w:p>
+</w:hdr>
+</file>
+
+<file path=word/header2.xml><?xml version="1.0" encoding="utf-8"?>
+<w:hdr xmlns:wpc="http://schemas.microsoft.com/office/word/2010/wordprocessingCanvas" xmlns:cx="http://schemas.microsoft.com/office/drawing/2014/chartex" xmlns:cx1="http://schemas.microsoft.com/office/drawing/2015/9/8/chartex" xmlns:cx2="http://schemas.microsoft.com/office/drawing/2015/10/21/chartex" xmlns:cx3="http://schemas.microsoft.com/office/drawing/2016/5/9/chartex" xmlns:cx4="http://schemas.microsoft.com/office/drawing/2016/5/10/chartex" xmlns:cx5="http://schemas.microsoft.com/office/drawing/2016/5/11/chartex" xmlns:cx6="http://schemas.microsoft.com/office/drawing/2016/5/12/chartex" xmlns:cx7="http://schemas.microsoft.com/office/drawing/2016/5/13/chartex" xmlns:cx8="http://schemas.microsoft.com/office/drawing/2016/5/14/chartex" xmlns:mc="http://schemas.openxmlformats.org/markup-compatibility/2006" xmlns:aink="http://schemas.microsoft.com/office/drawing/2016/ink" xmlns:am3d="http://schemas.microsoft.com/office/drawing/2017/model3d" xmlns:o="urn:schemas-microsoft-com:office:office" xmlns:r="http://schemas.openxmlformats.org/officeDocument/2006/relationships" xmlns:m="http://schemas.openxmlformats.org/officeDocument/2006/math" xmlns:v="urn:schemas-microsoft-com:vml" xmlns:wp14="http://schemas.microsoft.com/office/word/2010/wordprocessingDrawing" xmlns:wp="http://schemas.openxmlformats.org/drawingml/2006/wordprocessingDrawing" xmlns:w10="urn:schemas-microsoft-com:office:word" xmlns:w="http://schemas.openxmlformats.org/wordprocessingml/2006/main" xmlns:w14="http://schemas.microsoft.com/office/word/2010/wordml" xmlns:w15="http://schemas.microsoft.com/office/word/2012/wordml" xmlns:w16cex="http://schemas.microsoft.com/office/word/2018/wordml/cex" xmlns:w16cid="http://schemas.microsoft.com/office/word/2016/wordml/cid" xmlns:w16="http://schemas.microsoft.com/office/word/2018/wordml" xmlns:w16sdtdh="http://schemas.microsoft.com/office/word/2020/wordml/sdtdatahash" xmlns:w16se="http://schemas.microsoft.com/office/word/2015/wordml/symex" xmlns:wpg="http://schemas.microsoft.com/office/word/2010/wordprocessingGroup" xmlns:wpi="http://schemas.microsoft.com/office/word/2010/wordprocessingInk" xmlns:wne="http://schemas.microsoft.com/office/word/2006/wordml" xmlns:wps="http://schemas.microsoft.com/office/word/2010/wordprocessingShape" mc:Ignorable="w14 w15 w16se w16cid w16 w16cex w16sdtdh wp14">
+  <w:p>
+    <w:pPr>
+      <w:pStyle w:val="Header"/>
+    </w:pPr>
+  </w:p>
+</w:hdr>
+</file>
+
+<file path=word/header3.xml><?xml version="1.0" encoding="utf-8"?>
+<w:hdr xmlns:wpc="http://schemas.microsoft.com/office/word/2010/wordprocessingCanvas" xmlns:cx="http://schemas.microsoft.com/office/drawing/2014/chartex" xmlns:cx1="http://schemas.microsoft.com/office/drawing/2015/9/8/chartex" xmlns:cx2="http://schemas.microsoft.com/office/drawing/2015/10/21/chartex" xmlns:cx3="http://schemas.microsoft.com/office/drawing/2016/5/9/chartex" xmlns:cx4="http://schemas.microsoft.com/office/drawing/2016/5/10/chartex" xmlns:cx5="http://schemas.microsoft.com/office/drawing/2016/5/11/chartex" xmlns:cx6="http://schemas.microsoft.com/office/drawing/2016/5/12/chartex" xmlns:cx7="http://schemas.microsoft.com/office/drawing/2016/5/13/chartex" xmlns:cx8="http://schemas.microsoft.com/office/drawing/2016/5/14/chartex" xmlns:mc="http://schemas.openxmlformats.org/markup-compatibility/2006" xmlns:aink="http://schemas.microsoft.com/office/drawing/2016/ink" xmlns:am3d="http://schemas.microsoft.com/office/drawing/2017/model3d" xmlns:o="urn:schemas-microsoft-com:office:office" xmlns:r="http://schemas.openxmlformats.org/officeDocument/2006/relationships" xmlns:m="http://schemas.openxmlformats.org/officeDocument/2006/math" xmlns:v="urn:schemas-microsoft-com:vml" xmlns:wp14="http://schemas.microsoft.com/office/word/2010/wordprocessingDrawing" xmlns:wp="http://schemas.openxmlformats.org/drawingml/2006/wordprocessingDrawing" xmlns:w10="urn:schemas-microsoft-com:office:word" xmlns:w="http://schemas.openxmlformats.org/wordprocessingml/2006/main" xmlns:w14="http://schemas.microsoft.com/office/word/2010/wordml" xmlns:w15="http://schemas.microsoft.com/office/word/2012/wordml" xmlns:w16cex="http://schemas.microsoft.com/office/word/2018/wordml/cex" xmlns:w16cid="http://schemas.microsoft.com/office/word/2016/wordml/cid" xmlns:w16="http://schemas.microsoft.com/office/word/2018/wordml" xmlns:w16sdtdh="http://schemas.microsoft.com/office/word/2020/wordml/sdtdatahash" xmlns:w16se="http://schemas.microsoft.com/office/word/2015/wordml/symex" xmlns:wpg="http://schemas.microsoft.com/office/word/2010/wordprocessingGroup" xmlns:wpi="http://schemas.microsoft.com/office/word/2010/wordprocessingInk" xmlns:wne="http://schemas.microsoft.com/office/word/2006/wordml" xmlns:wps="http://schemas.microsoft.com/office/word/2010/wordprocessingShape" mc:Ignorable="w14 w15 w16se w16cid w16 w16cex w16sdtdh wp14">
+  <w:p>
+    <w:pPr>
+      <w:pStyle w:val="Header"/>
+    </w:pPr>
+  </w:p>
+</w:hdr>
 </file>
 
 <file path=word/styles.xml><?xml version="1.0" encoding="utf-8"?>
@@ -1181,7 +1968,7 @@
   <w:style w:type="paragraph" w:default="1" w:styleId="Normal">
     <w:name w:val="Normal"/>
     <w:qFormat/>
-    <w:rsid w:val="002901CA"/>
+    <w:rsid w:val="004C5F56"/>
   </w:style>
   <w:style w:type="character" w:default="1" w:styleId="DefaultParagraphFont">
     <w:name w:val="Default Paragraph Font"/>
@@ -1228,6 +2015,50 @@
         <w:insideV w:val="single" w:sz="4" w:space="0" w:color="auto"/>
       </w:tblBorders>
     </w:tblPr>
+  </w:style>
+  <w:style w:type="paragraph" w:styleId="Header">
+    <w:name w:val="header"/>
+    <w:basedOn w:val="Normal"/>
+    <w:link w:val="HeaderChar"/>
+    <w:uiPriority w:val="99"/>
+    <w:unhideWhenUsed/>
+    <w:rsid w:val="001056F2"/>
+    <w:pPr>
+      <w:tabs>
+        <w:tab w:val="center" w:pos="4513"/>
+        <w:tab w:val="right" w:pos="9026"/>
+      </w:tabs>
+      <w:spacing w:after="0" w:line="240" w:lineRule="auto"/>
+    </w:pPr>
+  </w:style>
+  <w:style w:type="character" w:customStyle="1" w:styleId="HeaderChar">
+    <w:name w:val="Header Char"/>
+    <w:basedOn w:val="DefaultParagraphFont"/>
+    <w:link w:val="Header"/>
+    <w:uiPriority w:val="99"/>
+    <w:rsid w:val="001056F2"/>
+  </w:style>
+  <w:style w:type="paragraph" w:styleId="Footer">
+    <w:name w:val="footer"/>
+    <w:basedOn w:val="Normal"/>
+    <w:link w:val="FooterChar"/>
+    <w:uiPriority w:val="99"/>
+    <w:unhideWhenUsed/>
+    <w:rsid w:val="001056F2"/>
+    <w:pPr>
+      <w:tabs>
+        <w:tab w:val="center" w:pos="4513"/>
+        <w:tab w:val="right" w:pos="9026"/>
+      </w:tabs>
+      <w:spacing w:after="0" w:line="240" w:lineRule="auto"/>
+    </w:pPr>
+  </w:style>
+  <w:style w:type="character" w:customStyle="1" w:styleId="FooterChar">
+    <w:name w:val="Footer Char"/>
+    <w:basedOn w:val="DefaultParagraphFont"/>
+    <w:link w:val="Footer"/>
+    <w:uiPriority w:val="99"/>
+    <w:rsid w:val="001056F2"/>
   </w:style>
 </w:styles>
 </file>

</xml_diff>

<commit_message>
new BOM, drawing and video
</commit_message>
<xml_diff>
--- a/CAD/FINAL_ASSEMBLY/Engineering Drawings/Bill of Materials.docx
+++ b/CAD/FINAL_ASSEMBLY/Engineering Drawings/Bill of Materials.docx
@@ -2023,23 +2023,7 @@
                 <w:sz w:val="24"/>
                 <w:szCs w:val="24"/>
               </w:rPr>
-              <w:t>Servo housing (</w:t>
-            </w:r>
-            <w:r>
-              <w:rPr>
-                <w:rFonts w:ascii="Century Gothic" w:hAnsi="Century Gothic"/>
-                <w:sz w:val="24"/>
-                <w:szCs w:val="24"/>
-              </w:rPr>
-              <w:t>yaw</w:t>
-            </w:r>
-            <w:r>
-              <w:rPr>
-                <w:rFonts w:ascii="Century Gothic" w:hAnsi="Century Gothic"/>
-                <w:sz w:val="24"/>
-                <w:szCs w:val="24"/>
-              </w:rPr>
-              <w:t>)</w:t>
+              <w:t>Servo housing (yaw)</w:t>
             </w:r>
           </w:p>
         </w:tc>
@@ -2404,15 +2388,7 @@
                 <w:sz w:val="24"/>
                 <w:szCs w:val="24"/>
               </w:rPr>
-              <w:t>1</w:t>
-            </w:r>
-            <w:r>
-              <w:rPr>
-                <w:rFonts w:ascii="Century Gothic" w:hAnsi="Century Gothic"/>
-                <w:sz w:val="24"/>
-                <w:szCs w:val="24"/>
-              </w:rPr>
-              <w:t>8</w:t>
+              <w:t>18</w:t>
             </w:r>
           </w:p>
         </w:tc>
@@ -2509,15 +2485,7 @@
                 <w:sz w:val="24"/>
                 <w:szCs w:val="24"/>
               </w:rPr>
-              <w:t>1</w:t>
-            </w:r>
-            <w:r>
-              <w:rPr>
-                <w:rFonts w:ascii="Century Gothic" w:hAnsi="Century Gothic"/>
-                <w:sz w:val="24"/>
-                <w:szCs w:val="24"/>
-              </w:rPr>
-              <w:t>9</w:t>
+              <w:t>19</w:t>
             </w:r>
           </w:p>
         </w:tc>
@@ -2662,6 +2630,103 @@
                 <w:szCs w:val="24"/>
               </w:rPr>
               <w:t>A3</w:t>
+            </w:r>
+          </w:p>
+        </w:tc>
+        <w:tc>
+          <w:tcPr>
+            <w:tcW w:w="1418" w:type="dxa"/>
+            <w:vAlign w:val="center"/>
+          </w:tcPr>
+          <w:p>
+            <w:pPr>
+              <w:jc w:val="center"/>
+              <w:rPr>
+                <w:rFonts w:ascii="Century Gothic" w:hAnsi="Century Gothic"/>
+                <w:sz w:val="24"/>
+                <w:szCs w:val="24"/>
+              </w:rPr>
+            </w:pPr>
+            <w:r>
+              <w:rPr>
+                <w:rFonts w:ascii="Century Gothic" w:hAnsi="Century Gothic"/>
+                <w:sz w:val="24"/>
+                <w:szCs w:val="24"/>
+              </w:rPr>
+              <w:t>1</w:t>
+            </w:r>
+          </w:p>
+        </w:tc>
+      </w:tr>
+      <w:tr>
+        <w:tc>
+          <w:tcPr>
+            <w:tcW w:w="1838" w:type="dxa"/>
+            <w:vAlign w:val="center"/>
+          </w:tcPr>
+          <w:p>
+            <w:pPr>
+              <w:jc w:val="center"/>
+              <w:rPr>
+                <w:rFonts w:ascii="Century Gothic" w:hAnsi="Century Gothic"/>
+                <w:sz w:val="24"/>
+                <w:szCs w:val="24"/>
+              </w:rPr>
+            </w:pPr>
+            <w:r>
+              <w:rPr>
+                <w:rFonts w:ascii="Century Gothic" w:hAnsi="Century Gothic"/>
+                <w:sz w:val="24"/>
+                <w:szCs w:val="24"/>
+              </w:rPr>
+              <w:t>21</w:t>
+            </w:r>
+          </w:p>
+        </w:tc>
+        <w:tc>
+          <w:tcPr>
+            <w:tcW w:w="8505" w:type="dxa"/>
+          </w:tcPr>
+          <w:p>
+            <w:pPr>
+              <w:jc w:val="center"/>
+              <w:rPr>
+                <w:rFonts w:ascii="Century Gothic" w:hAnsi="Century Gothic"/>
+                <w:sz w:val="24"/>
+                <w:szCs w:val="24"/>
+              </w:rPr>
+            </w:pPr>
+            <w:r>
+              <w:rPr>
+                <w:rFonts w:ascii="Century Gothic" w:hAnsi="Century Gothic"/>
+                <w:sz w:val="24"/>
+                <w:szCs w:val="24"/>
+              </w:rPr>
+              <w:t>Receiver/Transmitter</w:t>
+            </w:r>
+          </w:p>
+        </w:tc>
+        <w:tc>
+          <w:tcPr>
+            <w:tcW w:w="3402" w:type="dxa"/>
+            <w:vAlign w:val="center"/>
+          </w:tcPr>
+          <w:p>
+            <w:pPr>
+              <w:jc w:val="center"/>
+              <w:rPr>
+                <w:rFonts w:ascii="Century Gothic" w:hAnsi="Century Gothic"/>
+                <w:sz w:val="24"/>
+                <w:szCs w:val="24"/>
+              </w:rPr>
+            </w:pPr>
+            <w:r>
+              <w:rPr>
+                <w:rFonts w:ascii="Century Gothic" w:hAnsi="Century Gothic"/>
+                <w:sz w:val="24"/>
+                <w:szCs w:val="24"/>
+              </w:rPr>
+              <w:t>P18</w:t>
             </w:r>
           </w:p>
         </w:tc>
@@ -2761,7 +2826,7 @@
                 <w:sz w:val="24"/>
                 <w:szCs w:val="24"/>
               </w:rPr>
-              <w:t>21</w:t>
+              <w:t>22</w:t>
             </w:r>
           </w:p>
         </w:tc>
@@ -2874,7 +2939,7 @@
                 <w:sz w:val="24"/>
                 <w:szCs w:val="24"/>
               </w:rPr>
-              <w:t>22</w:t>
+              <w:t>23</w:t>
             </w:r>
           </w:p>
         </w:tc>
@@ -2987,7 +3052,7 @@
                 <w:sz w:val="24"/>
                 <w:szCs w:val="24"/>
               </w:rPr>
-              <w:t>23</w:t>
+              <w:t>24</w:t>
             </w:r>
           </w:p>
         </w:tc>
@@ -3010,63 +3075,7 @@
                 <w:sz w:val="24"/>
                 <w:szCs w:val="24"/>
               </w:rPr>
-              <w:t>Bolt (</w:t>
-            </w:r>
-            <w:r>
-              <w:rPr>
-                <w:rFonts w:ascii="Century Gothic" w:hAnsi="Century Gothic"/>
-                <w:sz w:val="24"/>
-                <w:szCs w:val="24"/>
-              </w:rPr>
-              <w:t>Allen</w:t>
-            </w:r>
-            <w:r>
-              <w:rPr>
-                <w:rFonts w:ascii="Century Gothic" w:hAnsi="Century Gothic"/>
-                <w:sz w:val="24"/>
-                <w:szCs w:val="24"/>
-              </w:rPr>
-              <w:t>)</w:t>
-            </w:r>
-            <w:r>
-              <w:rPr>
-                <w:rFonts w:ascii="Century Gothic" w:hAnsi="Century Gothic"/>
-                <w:sz w:val="24"/>
-                <w:szCs w:val="24"/>
-              </w:rPr>
-              <w:t xml:space="preserve"> M3 </w:t>
-            </w:r>
-            <w:r>
-              <w:rPr>
-                <w:rFonts w:ascii="Century Gothic" w:hAnsi="Century Gothic"/>
-                <w:sz w:val="24"/>
-                <w:szCs w:val="24"/>
-              </w:rPr>
-              <w:t xml:space="preserve">x </w:t>
-            </w:r>
-            <w:r>
-              <w:rPr>
-                <w:rFonts w:ascii="Century Gothic" w:hAnsi="Century Gothic"/>
-                <w:sz w:val="24"/>
-                <w:szCs w:val="24"/>
-              </w:rPr>
-              <w:t>20</w:t>
-            </w:r>
-            <w:r>
-              <w:rPr>
-                <w:rFonts w:ascii="Century Gothic" w:hAnsi="Century Gothic"/>
-                <w:sz w:val="24"/>
-                <w:szCs w:val="24"/>
-              </w:rPr>
-              <w:t xml:space="preserve"> </w:t>
-            </w:r>
-            <w:r>
-              <w:rPr>
-                <w:rFonts w:ascii="Century Gothic" w:hAnsi="Century Gothic"/>
-                <w:sz w:val="24"/>
-                <w:szCs w:val="24"/>
-              </w:rPr>
-              <w:t>mm</w:t>
+              <w:t>Bolt (Allen) M3 x 20 mm</w:t>
             </w:r>
           </w:p>
         </w:tc>
@@ -3140,7 +3149,7 @@
                 <w:sz w:val="24"/>
                 <w:szCs w:val="24"/>
               </w:rPr>
-              <w:t>24</w:t>
+              <w:t>25</w:t>
             </w:r>
           </w:p>
         </w:tc>
@@ -3163,39 +3172,7 @@
                 <w:sz w:val="24"/>
                 <w:szCs w:val="24"/>
               </w:rPr>
-              <w:t>Bolt (Phillips) M</w:t>
-            </w:r>
-            <w:r>
-              <w:rPr>
-                <w:rFonts w:ascii="Century Gothic" w:hAnsi="Century Gothic"/>
-                <w:sz w:val="24"/>
-                <w:szCs w:val="24"/>
-              </w:rPr>
-              <w:t>2</w:t>
-            </w:r>
-            <w:r>
-              <w:rPr>
-                <w:rFonts w:ascii="Century Gothic" w:hAnsi="Century Gothic"/>
-                <w:sz w:val="24"/>
-                <w:szCs w:val="24"/>
-              </w:rPr>
-              <w:t xml:space="preserve"> x </w:t>
-            </w:r>
-            <w:r>
-              <w:rPr>
-                <w:rFonts w:ascii="Century Gothic" w:hAnsi="Century Gothic"/>
-                <w:sz w:val="24"/>
-                <w:szCs w:val="24"/>
-              </w:rPr>
-              <w:t xml:space="preserve">5 </w:t>
-            </w:r>
-            <w:r>
-              <w:rPr>
-                <w:rFonts w:ascii="Century Gothic" w:hAnsi="Century Gothic"/>
-                <w:sz w:val="24"/>
-                <w:szCs w:val="24"/>
-              </w:rPr>
-              <w:t>mm</w:t>
+              <w:t>Bolt (Phillips) M2 x 5 mm</w:t>
             </w:r>
           </w:p>
         </w:tc>
@@ -3269,7 +3246,7 @@
                 <w:sz w:val="24"/>
                 <w:szCs w:val="24"/>
               </w:rPr>
-              <w:t>25</w:t>
+              <w:t>26</w:t>
             </w:r>
           </w:p>
         </w:tc>
@@ -3292,55 +3269,7 @@
                 <w:sz w:val="24"/>
                 <w:szCs w:val="24"/>
               </w:rPr>
-              <w:t>Bolt (Phillips) M</w:t>
-            </w:r>
-            <w:r>
-              <w:rPr>
-                <w:rFonts w:ascii="Century Gothic" w:hAnsi="Century Gothic"/>
-                <w:sz w:val="24"/>
-                <w:szCs w:val="24"/>
-              </w:rPr>
-              <w:t>2</w:t>
-            </w:r>
-            <w:r>
-              <w:rPr>
-                <w:rFonts w:ascii="Century Gothic" w:hAnsi="Century Gothic"/>
-                <w:sz w:val="24"/>
-                <w:szCs w:val="24"/>
-              </w:rPr>
-              <w:t xml:space="preserve"> x </w:t>
-            </w:r>
-            <w:r>
-              <w:rPr>
-                <w:rFonts w:ascii="Century Gothic" w:hAnsi="Century Gothic"/>
-                <w:sz w:val="24"/>
-                <w:szCs w:val="24"/>
-              </w:rPr>
-              <w:t>3</w:t>
-            </w:r>
-            <w:r>
-              <w:rPr>
-                <w:rFonts w:ascii="Century Gothic" w:hAnsi="Century Gothic"/>
-                <w:sz w:val="24"/>
-                <w:szCs w:val="24"/>
-              </w:rPr>
-              <w:t>0</w:t>
-            </w:r>
-            <w:r>
-              <w:rPr>
-                <w:rFonts w:ascii="Century Gothic" w:hAnsi="Century Gothic"/>
-                <w:sz w:val="24"/>
-                <w:szCs w:val="24"/>
-              </w:rPr>
-              <w:t xml:space="preserve"> </w:t>
-            </w:r>
-            <w:r>
-              <w:rPr>
-                <w:rFonts w:ascii="Century Gothic" w:hAnsi="Century Gothic"/>
-                <w:sz w:val="24"/>
-                <w:szCs w:val="24"/>
-              </w:rPr>
-              <w:t>mm</w:t>
+              <w:t>Bolt (Phillips) M2 x 30 mm</w:t>
             </w:r>
           </w:p>
         </w:tc>
@@ -3414,7 +3343,7 @@
                 <w:sz w:val="24"/>
                 <w:szCs w:val="24"/>
               </w:rPr>
-              <w:t>26</w:t>
+              <w:t>27</w:t>
             </w:r>
           </w:p>
         </w:tc>
@@ -3437,39 +3366,7 @@
                 <w:sz w:val="24"/>
                 <w:szCs w:val="24"/>
               </w:rPr>
-              <w:t>Bolt (Phillips) M</w:t>
-            </w:r>
-            <w:r>
-              <w:rPr>
-                <w:rFonts w:ascii="Century Gothic" w:hAnsi="Century Gothic"/>
-                <w:sz w:val="24"/>
-                <w:szCs w:val="24"/>
-              </w:rPr>
-              <w:t>3</w:t>
-            </w:r>
-            <w:r>
-              <w:rPr>
-                <w:rFonts w:ascii="Century Gothic" w:hAnsi="Century Gothic"/>
-                <w:sz w:val="24"/>
-                <w:szCs w:val="24"/>
-              </w:rPr>
-              <w:t xml:space="preserve"> x </w:t>
-            </w:r>
-            <w:r>
-              <w:rPr>
-                <w:rFonts w:ascii="Century Gothic" w:hAnsi="Century Gothic"/>
-                <w:sz w:val="24"/>
-                <w:szCs w:val="24"/>
-              </w:rPr>
-              <w:t>5</w:t>
-            </w:r>
-            <w:r>
-              <w:rPr>
-                <w:rFonts w:ascii="Century Gothic" w:hAnsi="Century Gothic"/>
-                <w:sz w:val="24"/>
-                <w:szCs w:val="24"/>
-              </w:rPr>
-              <w:t xml:space="preserve"> mm</w:t>
+              <w:t>Bolt (Phillips) M3 x 5 mm</w:t>
             </w:r>
           </w:p>
         </w:tc>
@@ -3543,7 +3440,7 @@
                 <w:sz w:val="24"/>
                 <w:szCs w:val="24"/>
               </w:rPr>
-              <w:t>27</w:t>
+              <w:t>28</w:t>
             </w:r>
           </w:p>
         </w:tc>
@@ -3566,23 +3463,7 @@
                 <w:sz w:val="24"/>
                 <w:szCs w:val="24"/>
               </w:rPr>
-              <w:t xml:space="preserve">Bolt (Phillips) M3 x </w:t>
-            </w:r>
-            <w:r>
-              <w:rPr>
-                <w:rFonts w:ascii="Century Gothic" w:hAnsi="Century Gothic"/>
-                <w:sz w:val="24"/>
-                <w:szCs w:val="24"/>
-              </w:rPr>
-              <w:t>8</w:t>
-            </w:r>
-            <w:r>
-              <w:rPr>
-                <w:rFonts w:ascii="Century Gothic" w:hAnsi="Century Gothic"/>
-                <w:sz w:val="24"/>
-                <w:szCs w:val="24"/>
-              </w:rPr>
-              <w:t xml:space="preserve"> mm</w:t>
+              <w:t>Bolt (Phillips) M3 x 8 mm</w:t>
             </w:r>
           </w:p>
         </w:tc>
@@ -3656,7 +3537,7 @@
                 <w:sz w:val="24"/>
                 <w:szCs w:val="24"/>
               </w:rPr>
-              <w:t>28</w:t>
+              <w:t>29</w:t>
             </w:r>
           </w:p>
         </w:tc>
@@ -3679,23 +3560,7 @@
                 <w:sz w:val="24"/>
                 <w:szCs w:val="24"/>
               </w:rPr>
-              <w:t xml:space="preserve">Bolt (Phillips) M3 x </w:t>
-            </w:r>
-            <w:r>
-              <w:rPr>
-                <w:rFonts w:ascii="Century Gothic" w:hAnsi="Century Gothic"/>
-                <w:sz w:val="24"/>
-                <w:szCs w:val="24"/>
-              </w:rPr>
-              <w:t>10</w:t>
-            </w:r>
-            <w:r>
-              <w:rPr>
-                <w:rFonts w:ascii="Century Gothic" w:hAnsi="Century Gothic"/>
-                <w:sz w:val="24"/>
-                <w:szCs w:val="24"/>
-              </w:rPr>
-              <w:t xml:space="preserve"> mm</w:t>
+              <w:t>Bolt (Phillips) M3 x 10 mm</w:t>
             </w:r>
           </w:p>
         </w:tc>
@@ -3743,7 +3608,7 @@
                 <w:sz w:val="24"/>
                 <w:szCs w:val="24"/>
               </w:rPr>
-              <w:t>18</w:t>
+              <w:t>24</w:t>
             </w:r>
           </w:p>
         </w:tc>
@@ -3769,7 +3634,7 @@
                 <w:sz w:val="24"/>
                 <w:szCs w:val="24"/>
               </w:rPr>
-              <w:t>29</w:t>
+              <w:t>30</w:t>
             </w:r>
           </w:p>
         </w:tc>
@@ -3792,23 +3657,7 @@
                 <w:sz w:val="24"/>
                 <w:szCs w:val="24"/>
               </w:rPr>
-              <w:t xml:space="preserve">Bolt (Phillips) M3 x </w:t>
-            </w:r>
-            <w:r>
-              <w:rPr>
-                <w:rFonts w:ascii="Century Gothic" w:hAnsi="Century Gothic"/>
-                <w:sz w:val="24"/>
-                <w:szCs w:val="24"/>
-              </w:rPr>
-              <w:t>20</w:t>
-            </w:r>
-            <w:r>
-              <w:rPr>
-                <w:rFonts w:ascii="Century Gothic" w:hAnsi="Century Gothic"/>
-                <w:sz w:val="24"/>
-                <w:szCs w:val="24"/>
-              </w:rPr>
-              <w:t xml:space="preserve"> mm</w:t>
+              <w:t>Bolt (Phillips) M3 x 20 mm</w:t>
             </w:r>
           </w:p>
         </w:tc>
@@ -3882,7 +3731,7 @@
                 <w:sz w:val="24"/>
                 <w:szCs w:val="24"/>
               </w:rPr>
-              <w:t>30</w:t>
+              <w:t>31</w:t>
             </w:r>
           </w:p>
         </w:tc>
@@ -3905,39 +3754,7 @@
                 <w:sz w:val="24"/>
                 <w:szCs w:val="24"/>
               </w:rPr>
-              <w:t>Bolt (Phillips) M</w:t>
-            </w:r>
-            <w:r>
-              <w:rPr>
-                <w:rFonts w:ascii="Century Gothic" w:hAnsi="Century Gothic"/>
-                <w:sz w:val="24"/>
-                <w:szCs w:val="24"/>
-              </w:rPr>
-              <w:t>4</w:t>
-            </w:r>
-            <w:r>
-              <w:rPr>
-                <w:rFonts w:ascii="Century Gothic" w:hAnsi="Century Gothic"/>
-                <w:sz w:val="24"/>
-                <w:szCs w:val="24"/>
-              </w:rPr>
-              <w:t xml:space="preserve"> x </w:t>
-            </w:r>
-            <w:r>
-              <w:rPr>
-                <w:rFonts w:ascii="Century Gothic" w:hAnsi="Century Gothic"/>
-                <w:sz w:val="24"/>
-                <w:szCs w:val="24"/>
-              </w:rPr>
-              <w:t>30</w:t>
-            </w:r>
-            <w:r>
-              <w:rPr>
-                <w:rFonts w:ascii="Century Gothic" w:hAnsi="Century Gothic"/>
-                <w:sz w:val="24"/>
-                <w:szCs w:val="24"/>
-              </w:rPr>
-              <w:t xml:space="preserve"> mm</w:t>
+              <w:t>Bolt (Phillips) M4 x 30 mm</w:t>
             </w:r>
           </w:p>
         </w:tc>
@@ -4011,7 +3828,7 @@
                 <w:sz w:val="24"/>
                 <w:szCs w:val="24"/>
               </w:rPr>
-              <w:t>31</w:t>
+              <w:t>32</w:t>
             </w:r>
           </w:p>
         </w:tc>
@@ -4108,7 +3925,7 @@
                 <w:sz w:val="24"/>
                 <w:szCs w:val="24"/>
               </w:rPr>
-              <w:t>32</w:t>
+              <w:t>33</w:t>
             </w:r>
           </w:p>
         </w:tc>
@@ -4205,7 +4022,7 @@
                 <w:sz w:val="24"/>
                 <w:szCs w:val="24"/>
               </w:rPr>
-              <w:t>33</w:t>
+              <w:t>34</w:t>
             </w:r>
           </w:p>
         </w:tc>
@@ -4302,7 +4119,7 @@
                 <w:sz w:val="24"/>
                 <w:szCs w:val="24"/>
               </w:rPr>
-              <w:t>34</w:t>
+              <w:t>35</w:t>
             </w:r>
           </w:p>
         </w:tc>
@@ -4399,7 +4216,7 @@
                 <w:sz w:val="24"/>
                 <w:szCs w:val="24"/>
               </w:rPr>
-              <w:t>35</w:t>
+              <w:t>36</w:t>
             </w:r>
           </w:p>
         </w:tc>
@@ -4422,15 +4239,7 @@
                 <w:sz w:val="24"/>
                 <w:szCs w:val="24"/>
               </w:rPr>
-              <w:t xml:space="preserve">M4 </w:t>
-            </w:r>
-            <w:r>
-              <w:rPr>
-                <w:rFonts w:ascii="Century Gothic" w:hAnsi="Century Gothic"/>
-                <w:sz w:val="24"/>
-                <w:szCs w:val="24"/>
-              </w:rPr>
-              <w:t>washer</w:t>
+              <w:t>M4 washer</w:t>
             </w:r>
           </w:p>
         </w:tc>

</xml_diff>

<commit_message>
add assembly drawings v3
</commit_message>
<xml_diff>
--- a/CAD/FINAL_ASSEMBLY/Engineering Drawings/Bill of Materials.docx
+++ b/CAD/FINAL_ASSEMBLY/Engineering Drawings/Bill of Materials.docx
@@ -24,7 +24,7 @@
         <mc:AlternateContent>
           <mc:Choice Requires="wps">
             <w:drawing>
-              <wp:anchor distT="45720" distB="45720" distL="114300" distR="114300" simplePos="0" relativeHeight="251661312" behindDoc="0" locked="0" layoutInCell="1" allowOverlap="1" wp14:anchorId="1A52BE9E" wp14:editId="158F3281">
+              <wp:anchor distT="45720" distB="45720" distL="114300" distR="114300" simplePos="0" relativeHeight="251661312" behindDoc="0" locked="0" layoutInCell="1" allowOverlap="1" wp14:anchorId="1A52BE9E" wp14:editId="197D2FEF">
                 <wp:simplePos x="0" y="0"/>
                 <wp:positionH relativeFrom="margin">
                   <wp:align>right</wp:align>
@@ -163,7 +163,7 @@
                 <v:stroke joinstyle="miter"/>
                 <v:path gradientshapeok="t" o:connecttype="rect"/>
               </v:shapetype>
-              <v:shape id="Text Box 2" o:spid="_x0000_s1026" type="#_x0000_t202" style="position:absolute;margin-left:241.6pt;margin-top:450.75pt;width:292.8pt;height:195.75pt;rotation:-90;z-index:251661312;visibility:visible;mso-wrap-style:square;mso-width-percent:0;mso-height-percent:0;mso-wrap-distance-left:9pt;mso-wrap-distance-top:3.6pt;mso-wrap-distance-right:9pt;mso-wrap-distance-bottom:3.6pt;mso-position-horizontal:right;mso-position-horizontal-relative:margin;mso-position-vertical:absolute;mso-position-vertical-relative:text;mso-width-percent:0;mso-height-percent:0;mso-width-relative:margin;mso-height-relative:margin;v-text-anchor:top" o:gfxdata="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" strokeweight="1pt">
+              <v:shape id="Text Box 2" o:spid="_x0000_s1026" type="#_x0000_t202" style="position:absolute;margin-left:241.6pt;margin-top:450.75pt;width:292.8pt;height:195.75pt;rotation:-90;z-index:251661312;visibility:visible;mso-wrap-style:square;mso-width-percent:0;mso-height-percent:0;mso-wrap-distance-left:9pt;mso-wrap-distance-top:3.6pt;mso-wrap-distance-right:9pt;mso-wrap-distance-bottom:3.6pt;mso-position-horizontal:right;mso-position-horizontal-relative:margin;mso-position-vertical:absolute;mso-position-vertical-relative:text;mso-width-percent:0;mso-height-percent:0;mso-width-relative:margin;mso-height-relative:margin;v-text-anchor:top" o:gfxdata="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" strokeweight="1pt">
                 <v:textbox>
                   <w:txbxContent>
                     <w:p>
@@ -377,7 +377,7 @@
           </mc:Choice>
           <mc:Fallback>
             <w:pict>
-              <v:shape w14:anchorId="30CC457F" id="_x0000_s1027" type="#_x0000_t202" style="position:absolute;margin-left:757.25pt;margin-top:91.5pt;width:378pt;height:195.75pt;rotation:-90;z-index:251659264;visibility:visible;mso-wrap-style:square;mso-width-percent:0;mso-height-percent:0;mso-wrap-distance-left:9pt;mso-wrap-distance-top:3.6pt;mso-wrap-distance-right:9pt;mso-wrap-distance-bottom:3.6pt;mso-position-horizontal:absolute;mso-position-horizontal-relative:margin;mso-position-vertical:absolute;mso-position-vertical-relative:text;mso-width-percent:0;mso-height-percent:0;mso-width-relative:margin;mso-height-relative:margin;v-text-anchor:top" o:gfxdata="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" strokeweight="1pt">
+              <v:shape w14:anchorId="30CC457F" id="_x0000_s1027" type="#_x0000_t202" style="position:absolute;margin-left:757.25pt;margin-top:91.5pt;width:378pt;height:195.75pt;rotation:-90;z-index:251659264;visibility:visible;mso-wrap-style:square;mso-width-percent:0;mso-height-percent:0;mso-wrap-distance-left:9pt;mso-wrap-distance-top:3.6pt;mso-wrap-distance-right:9pt;mso-wrap-distance-bottom:3.6pt;mso-position-horizontal:absolute;mso-position-horizontal-relative:margin;mso-position-vertical:absolute;mso-position-vertical-relative:text;mso-width-percent:0;mso-height-percent:0;mso-width-relative:margin;mso-height-relative:margin;v-text-anchor:top" o:gfxdata="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" strokeweight="1pt">
                 <v:textbox>
                   <w:txbxContent>
                     <w:p>
@@ -658,6 +658,7 @@
         <w:tc>
           <w:tcPr>
             <w:tcW w:w="1838" w:type="dxa"/>
+            <w:shd w:val="clear" w:color="auto" w:fill="auto"/>
             <w:vAlign w:val="center"/>
           </w:tcPr>
           <w:p>
@@ -755,6 +756,7 @@
         <w:tc>
           <w:tcPr>
             <w:tcW w:w="1838" w:type="dxa"/>
+            <w:shd w:val="clear" w:color="auto" w:fill="auto"/>
             <w:vAlign w:val="center"/>
           </w:tcPr>
           <w:p>
@@ -860,6 +862,7 @@
         <w:tc>
           <w:tcPr>
             <w:tcW w:w="1838" w:type="dxa"/>
+            <w:shd w:val="clear" w:color="auto" w:fill="auto"/>
             <w:vAlign w:val="center"/>
           </w:tcPr>
           <w:p>
@@ -965,6 +968,7 @@
         <w:tc>
           <w:tcPr>
             <w:tcW w:w="1838" w:type="dxa"/>
+            <w:shd w:val="clear" w:color="auto" w:fill="auto"/>
             <w:vAlign w:val="center"/>
           </w:tcPr>
           <w:p>
@@ -1062,6 +1066,7 @@
         <w:tc>
           <w:tcPr>
             <w:tcW w:w="1838" w:type="dxa"/>
+            <w:shd w:val="clear" w:color="auto" w:fill="auto"/>
             <w:vAlign w:val="center"/>
           </w:tcPr>
           <w:p>
@@ -1159,6 +1164,7 @@
         <w:tc>
           <w:tcPr>
             <w:tcW w:w="1838" w:type="dxa"/>
+            <w:shd w:val="clear" w:color="auto" w:fill="auto"/>
             <w:vAlign w:val="center"/>
           </w:tcPr>
           <w:p>
@@ -1264,6 +1270,7 @@
         <w:tc>
           <w:tcPr>
             <w:tcW w:w="1838" w:type="dxa"/>
+            <w:shd w:val="clear" w:color="auto" w:fill="auto"/>
             <w:vAlign w:val="center"/>
           </w:tcPr>
           <w:p>
@@ -1361,6 +1368,7 @@
         <w:tc>
           <w:tcPr>
             <w:tcW w:w="1838" w:type="dxa"/>
+            <w:shd w:val="clear" w:color="auto" w:fill="auto"/>
             <w:vAlign w:val="center"/>
           </w:tcPr>
           <w:p>
@@ -1458,6 +1466,7 @@
         <w:tc>
           <w:tcPr>
             <w:tcW w:w="1838" w:type="dxa"/>
+            <w:shd w:val="clear" w:color="auto" w:fill="auto"/>
             <w:vAlign w:val="center"/>
           </w:tcPr>
           <w:p>
@@ -1555,6 +1564,7 @@
         <w:tc>
           <w:tcPr>
             <w:tcW w:w="1838" w:type="dxa"/>
+            <w:shd w:val="clear" w:color="auto" w:fill="auto"/>
             <w:vAlign w:val="center"/>
           </w:tcPr>
           <w:p>
@@ -1595,7 +1605,7 @@
                 <w:sz w:val="24"/>
                 <w:szCs w:val="24"/>
               </w:rPr>
-              <w:t>MG995 servo</w:t>
+              <w:t>Servo housing (roll)</w:t>
             </w:r>
           </w:p>
         </w:tc>
@@ -1652,6 +1662,7 @@
         <w:tc>
           <w:tcPr>
             <w:tcW w:w="1838" w:type="dxa"/>
+            <w:shd w:val="clear" w:color="auto" w:fill="auto"/>
             <w:vAlign w:val="center"/>
           </w:tcPr>
           <w:p>
@@ -1692,15 +1703,7 @@
                 <w:sz w:val="24"/>
                 <w:szCs w:val="24"/>
               </w:rPr>
-              <w:t>SG90 micro servo</w:t>
-            </w:r>
-            <w:r>
-              <w:rPr>
-                <w:rFonts w:ascii="Century Gothic" w:hAnsi="Century Gothic"/>
-                <w:sz w:val="24"/>
-                <w:szCs w:val="24"/>
-              </w:rPr>
-              <w:t xml:space="preserve"> 9g</w:t>
+              <w:t>Servo horn (pitch)</w:t>
             </w:r>
           </w:p>
         </w:tc>
@@ -1748,7 +1751,7 @@
                 <w:sz w:val="24"/>
                 <w:szCs w:val="24"/>
               </w:rPr>
-              <w:t>2</w:t>
+              <w:t>1</w:t>
             </w:r>
           </w:p>
         </w:tc>
@@ -1757,6 +1760,7 @@
         <w:tc>
           <w:tcPr>
             <w:tcW w:w="1838" w:type="dxa"/>
+            <w:shd w:val="clear" w:color="auto" w:fill="auto"/>
             <w:vAlign w:val="center"/>
           </w:tcPr>
           <w:p>
@@ -1797,23 +1801,7 @@
                 <w:sz w:val="24"/>
                 <w:szCs w:val="24"/>
               </w:rPr>
-              <w:t>Servo housing (</w:t>
-            </w:r>
-            <w:r>
-              <w:rPr>
-                <w:rFonts w:ascii="Century Gothic" w:hAnsi="Century Gothic"/>
-                <w:sz w:val="24"/>
-                <w:szCs w:val="24"/>
-              </w:rPr>
-              <w:t>roll</w:t>
-            </w:r>
-            <w:r>
-              <w:rPr>
-                <w:rFonts w:ascii="Century Gothic" w:hAnsi="Century Gothic"/>
-                <w:sz w:val="24"/>
-                <w:szCs w:val="24"/>
-              </w:rPr>
-              <w:t>)</w:t>
+              <w:t>Camera</w:t>
             </w:r>
           </w:p>
         </w:tc>
@@ -1837,7 +1825,15 @@
                 <w:sz w:val="24"/>
                 <w:szCs w:val="24"/>
               </w:rPr>
-              <w:t>P10</w:t>
+              <w:t>P</w:t>
+            </w:r>
+            <w:r>
+              <w:rPr>
+                <w:rFonts w:ascii="Century Gothic" w:hAnsi="Century Gothic"/>
+                <w:sz w:val="24"/>
+                <w:szCs w:val="24"/>
+              </w:rPr>
+              <w:t>10</w:t>
             </w:r>
           </w:p>
         </w:tc>
@@ -1870,6 +1866,7 @@
         <w:tc>
           <w:tcPr>
             <w:tcW w:w="1838" w:type="dxa"/>
+            <w:shd w:val="clear" w:color="auto" w:fill="auto"/>
             <w:vAlign w:val="center"/>
           </w:tcPr>
           <w:p>
@@ -1910,23 +1907,7 @@
                 <w:sz w:val="24"/>
                 <w:szCs w:val="24"/>
               </w:rPr>
-              <w:t>Servo horn (</w:t>
-            </w:r>
-            <w:r>
-              <w:rPr>
-                <w:rFonts w:ascii="Century Gothic" w:hAnsi="Century Gothic"/>
-                <w:sz w:val="24"/>
-                <w:szCs w:val="24"/>
-              </w:rPr>
-              <w:t>yaw</w:t>
-            </w:r>
-            <w:r>
-              <w:rPr>
-                <w:rFonts w:ascii="Century Gothic" w:hAnsi="Century Gothic"/>
-                <w:sz w:val="24"/>
-                <w:szCs w:val="24"/>
-              </w:rPr>
-              <w:t>)</w:t>
+              <w:t>Camera housing</w:t>
             </w:r>
           </w:p>
         </w:tc>
@@ -1950,7 +1931,15 @@
                 <w:sz w:val="24"/>
                 <w:szCs w:val="24"/>
               </w:rPr>
-              <w:t>P11</w:t>
+              <w:t>P1</w:t>
+            </w:r>
+            <w:r>
+              <w:rPr>
+                <w:rFonts w:ascii="Century Gothic" w:hAnsi="Century Gothic"/>
+                <w:sz w:val="24"/>
+                <w:szCs w:val="24"/>
+              </w:rPr>
+              <w:t>1</w:t>
             </w:r>
           </w:p>
         </w:tc>
@@ -1983,6 +1972,7 @@
         <w:tc>
           <w:tcPr>
             <w:tcW w:w="1838" w:type="dxa"/>
+            <w:shd w:val="clear" w:color="auto" w:fill="auto"/>
             <w:vAlign w:val="center"/>
           </w:tcPr>
           <w:p>
@@ -2023,7 +2013,7 @@
                 <w:sz w:val="24"/>
                 <w:szCs w:val="24"/>
               </w:rPr>
-              <w:t>Servo housing (yaw)</w:t>
+              <w:t>SG90 micro servo 9g</w:t>
             </w:r>
           </w:p>
         </w:tc>
@@ -2047,7 +2037,15 @@
                 <w:sz w:val="24"/>
                 <w:szCs w:val="24"/>
               </w:rPr>
-              <w:t>P12</w:t>
+              <w:t>P1</w:t>
+            </w:r>
+            <w:r>
+              <w:rPr>
+                <w:rFonts w:ascii="Century Gothic" w:hAnsi="Century Gothic"/>
+                <w:sz w:val="24"/>
+                <w:szCs w:val="24"/>
+              </w:rPr>
+              <w:t>2</w:t>
             </w:r>
           </w:p>
         </w:tc>
@@ -2080,6 +2078,7 @@
         <w:tc>
           <w:tcPr>
             <w:tcW w:w="1838" w:type="dxa"/>
+            <w:shd w:val="clear" w:color="auto" w:fill="auto"/>
             <w:vAlign w:val="center"/>
           </w:tcPr>
           <w:p>
@@ -2120,7 +2119,7 @@
                 <w:sz w:val="24"/>
                 <w:szCs w:val="24"/>
               </w:rPr>
-              <w:t>Servo horn (pitch)</w:t>
+              <w:t>Servo horn (roll)</w:t>
             </w:r>
           </w:p>
         </w:tc>
@@ -2144,7 +2143,15 @@
                 <w:sz w:val="24"/>
                 <w:szCs w:val="24"/>
               </w:rPr>
-              <w:t>P13</w:t>
+              <w:t>P1</w:t>
+            </w:r>
+            <w:r>
+              <w:rPr>
+                <w:rFonts w:ascii="Century Gothic" w:hAnsi="Century Gothic"/>
+                <w:sz w:val="24"/>
+                <w:szCs w:val="24"/>
+              </w:rPr>
+              <w:t>3</w:t>
             </w:r>
           </w:p>
         </w:tc>
@@ -2177,6 +2184,7 @@
         <w:tc>
           <w:tcPr>
             <w:tcW w:w="1838" w:type="dxa"/>
+            <w:shd w:val="clear" w:color="auto" w:fill="auto"/>
             <w:vAlign w:val="center"/>
           </w:tcPr>
           <w:p>
@@ -2217,7 +2225,7 @@
                 <w:sz w:val="24"/>
                 <w:szCs w:val="24"/>
               </w:rPr>
-              <w:t>Camera housing</w:t>
+              <w:t>MG995 servo</w:t>
             </w:r>
           </w:p>
         </w:tc>
@@ -2241,7 +2249,15 @@
                 <w:sz w:val="24"/>
                 <w:szCs w:val="24"/>
               </w:rPr>
-              <w:t>P14</w:t>
+              <w:t>P1</w:t>
+            </w:r>
+            <w:r>
+              <w:rPr>
+                <w:rFonts w:ascii="Century Gothic" w:hAnsi="Century Gothic"/>
+                <w:sz w:val="24"/>
+                <w:szCs w:val="24"/>
+              </w:rPr>
+              <w:t>4</w:t>
             </w:r>
           </w:p>
         </w:tc>
@@ -2274,6 +2290,7 @@
         <w:tc>
           <w:tcPr>
             <w:tcW w:w="1838" w:type="dxa"/>
+            <w:shd w:val="clear" w:color="auto" w:fill="auto"/>
             <w:vAlign w:val="center"/>
           </w:tcPr>
           <w:p>
@@ -2314,7 +2331,7 @@
                 <w:sz w:val="24"/>
                 <w:szCs w:val="24"/>
               </w:rPr>
-              <w:t>Camera</w:t>
+              <w:t>Tray holder</w:t>
             </w:r>
           </w:p>
         </w:tc>
@@ -2338,7 +2355,15 @@
                 <w:sz w:val="24"/>
                 <w:szCs w:val="24"/>
               </w:rPr>
-              <w:t>P15</w:t>
+              <w:t>P1</w:t>
+            </w:r>
+            <w:r>
+              <w:rPr>
+                <w:rFonts w:ascii="Century Gothic" w:hAnsi="Century Gothic"/>
+                <w:sz w:val="24"/>
+                <w:szCs w:val="24"/>
+              </w:rPr>
+              <w:t>5</w:t>
             </w:r>
           </w:p>
         </w:tc>
@@ -2362,7 +2387,7 @@
                 <w:sz w:val="24"/>
                 <w:szCs w:val="24"/>
               </w:rPr>
-              <w:t>1</w:t>
+              <w:t>2</w:t>
             </w:r>
           </w:p>
         </w:tc>
@@ -2371,6 +2396,7 @@
         <w:tc>
           <w:tcPr>
             <w:tcW w:w="1838" w:type="dxa"/>
+            <w:shd w:val="clear" w:color="auto" w:fill="auto"/>
             <w:vAlign w:val="center"/>
           </w:tcPr>
           <w:p>
@@ -2411,7 +2437,7 @@
                 <w:sz w:val="24"/>
                 <w:szCs w:val="24"/>
               </w:rPr>
-              <w:t>Servo horn (roll)</w:t>
+              <w:t>SUBASSY, Tray</w:t>
             </w:r>
           </w:p>
         </w:tc>
@@ -2435,7 +2461,7 @@
                 <w:sz w:val="24"/>
                 <w:szCs w:val="24"/>
               </w:rPr>
-              <w:t>P16</w:t>
+              <w:t>A3</w:t>
             </w:r>
           </w:p>
         </w:tc>
@@ -2468,6 +2494,7 @@
         <w:tc>
           <w:tcPr>
             <w:tcW w:w="1838" w:type="dxa"/>
+            <w:shd w:val="clear" w:color="auto" w:fill="auto"/>
             <w:vAlign w:val="center"/>
           </w:tcPr>
           <w:p>
@@ -2508,7 +2535,7 @@
                 <w:sz w:val="24"/>
                 <w:szCs w:val="24"/>
               </w:rPr>
-              <w:t>Tray holder</w:t>
+              <w:t>Receiver/Transmitter</w:t>
             </w:r>
           </w:p>
         </w:tc>
@@ -2532,7 +2559,15 @@
                 <w:sz w:val="24"/>
                 <w:szCs w:val="24"/>
               </w:rPr>
-              <w:t>P17</w:t>
+              <w:t>P1</w:t>
+            </w:r>
+            <w:r>
+              <w:rPr>
+                <w:rFonts w:ascii="Century Gothic" w:hAnsi="Century Gothic"/>
+                <w:sz w:val="24"/>
+                <w:szCs w:val="24"/>
+              </w:rPr>
+              <w:t>6</w:t>
             </w:r>
           </w:p>
         </w:tc>
@@ -2556,7 +2591,7 @@
                 <w:sz w:val="24"/>
                 <w:szCs w:val="24"/>
               </w:rPr>
-              <w:t>2</w:t>
+              <w:t>1</w:t>
             </w:r>
           </w:p>
         </w:tc>
@@ -2564,222 +2599,29 @@
       <w:tr>
         <w:tc>
           <w:tcPr>
-            <w:tcW w:w="1838" w:type="dxa"/>
-            <w:vAlign w:val="center"/>
-          </w:tcPr>
-          <w:p>
-            <w:pPr>
-              <w:jc w:val="center"/>
-              <w:rPr>
-                <w:rFonts w:ascii="Century Gothic" w:hAnsi="Century Gothic"/>
-                <w:sz w:val="24"/>
-                <w:szCs w:val="24"/>
-              </w:rPr>
-            </w:pPr>
-            <w:r>
-              <w:rPr>
-                <w:rFonts w:ascii="Century Gothic" w:hAnsi="Century Gothic"/>
-                <w:sz w:val="24"/>
-                <w:szCs w:val="24"/>
-              </w:rPr>
-              <w:t>20</w:t>
-            </w:r>
-          </w:p>
-        </w:tc>
-        <w:tc>
-          <w:tcPr>
-            <w:tcW w:w="8505" w:type="dxa"/>
-          </w:tcPr>
-          <w:p>
-            <w:pPr>
-              <w:jc w:val="center"/>
-              <w:rPr>
-                <w:rFonts w:ascii="Century Gothic" w:hAnsi="Century Gothic"/>
-                <w:sz w:val="24"/>
-                <w:szCs w:val="24"/>
-              </w:rPr>
-            </w:pPr>
-            <w:r>
-              <w:rPr>
-                <w:rFonts w:ascii="Century Gothic" w:hAnsi="Century Gothic"/>
-                <w:sz w:val="24"/>
-                <w:szCs w:val="24"/>
-              </w:rPr>
-              <w:t>SUBASSY, Tray</w:t>
-            </w:r>
-          </w:p>
-        </w:tc>
-        <w:tc>
-          <w:tcPr>
-            <w:tcW w:w="3402" w:type="dxa"/>
-            <w:vAlign w:val="center"/>
-          </w:tcPr>
-          <w:p>
-            <w:pPr>
-              <w:jc w:val="center"/>
-              <w:rPr>
-                <w:rFonts w:ascii="Century Gothic" w:hAnsi="Century Gothic"/>
-                <w:sz w:val="24"/>
-                <w:szCs w:val="24"/>
-              </w:rPr>
-            </w:pPr>
-            <w:r>
-              <w:rPr>
-                <w:rFonts w:ascii="Century Gothic" w:hAnsi="Century Gothic"/>
-                <w:sz w:val="24"/>
-                <w:szCs w:val="24"/>
-              </w:rPr>
-              <w:t>A3</w:t>
-            </w:r>
-          </w:p>
-        </w:tc>
-        <w:tc>
-          <w:tcPr>
-            <w:tcW w:w="1418" w:type="dxa"/>
-            <w:vAlign w:val="center"/>
-          </w:tcPr>
-          <w:p>
-            <w:pPr>
-              <w:jc w:val="center"/>
-              <w:rPr>
-                <w:rFonts w:ascii="Century Gothic" w:hAnsi="Century Gothic"/>
-                <w:sz w:val="24"/>
-                <w:szCs w:val="24"/>
-              </w:rPr>
-            </w:pPr>
-            <w:r>
-              <w:rPr>
-                <w:rFonts w:ascii="Century Gothic" w:hAnsi="Century Gothic"/>
-                <w:sz w:val="24"/>
-                <w:szCs w:val="24"/>
-              </w:rPr>
-              <w:t>1</w:t>
-            </w:r>
+            <w:tcW w:w="15163" w:type="dxa"/>
+            <w:gridSpan w:val="4"/>
+            <w:shd w:val="clear" w:color="auto" w:fill="auto"/>
+            <w:vAlign w:val="center"/>
+          </w:tcPr>
+          <w:p>
+            <w:pPr>
+              <w:jc w:val="center"/>
+              <w:rPr>
+                <w:rFonts w:ascii="Century Gothic" w:hAnsi="Century Gothic"/>
+                <w:sz w:val="24"/>
+                <w:szCs w:val="24"/>
+              </w:rPr>
+            </w:pPr>
           </w:p>
         </w:tc>
       </w:tr>
       <w:tr>
         <w:tc>
           <w:tcPr>
-            <w:tcW w:w="1838" w:type="dxa"/>
-            <w:vAlign w:val="center"/>
-          </w:tcPr>
-          <w:p>
-            <w:pPr>
-              <w:jc w:val="center"/>
-              <w:rPr>
-                <w:rFonts w:ascii="Century Gothic" w:hAnsi="Century Gothic"/>
-                <w:sz w:val="24"/>
-                <w:szCs w:val="24"/>
-              </w:rPr>
-            </w:pPr>
-            <w:r>
-              <w:rPr>
-                <w:rFonts w:ascii="Century Gothic" w:hAnsi="Century Gothic"/>
-                <w:sz w:val="24"/>
-                <w:szCs w:val="24"/>
-              </w:rPr>
-              <w:t>21</w:t>
-            </w:r>
-          </w:p>
-        </w:tc>
-        <w:tc>
-          <w:tcPr>
-            <w:tcW w:w="8505" w:type="dxa"/>
-          </w:tcPr>
-          <w:p>
-            <w:pPr>
-              <w:jc w:val="center"/>
-              <w:rPr>
-                <w:rFonts w:ascii="Century Gothic" w:hAnsi="Century Gothic"/>
-                <w:sz w:val="24"/>
-                <w:szCs w:val="24"/>
-              </w:rPr>
-            </w:pPr>
-            <w:r>
-              <w:rPr>
-                <w:rFonts w:ascii="Century Gothic" w:hAnsi="Century Gothic"/>
-                <w:sz w:val="24"/>
-                <w:szCs w:val="24"/>
-              </w:rPr>
-              <w:t>Receiver/Transmitter</w:t>
-            </w:r>
-          </w:p>
-        </w:tc>
-        <w:tc>
-          <w:tcPr>
-            <w:tcW w:w="3402" w:type="dxa"/>
-            <w:vAlign w:val="center"/>
-          </w:tcPr>
-          <w:p>
-            <w:pPr>
-              <w:jc w:val="center"/>
-              <w:rPr>
-                <w:rFonts w:ascii="Century Gothic" w:hAnsi="Century Gothic"/>
-                <w:sz w:val="24"/>
-                <w:szCs w:val="24"/>
-              </w:rPr>
-            </w:pPr>
-            <w:r>
-              <w:rPr>
-                <w:rFonts w:ascii="Century Gothic" w:hAnsi="Century Gothic"/>
-                <w:sz w:val="24"/>
-                <w:szCs w:val="24"/>
-              </w:rPr>
-              <w:t>P18</w:t>
-            </w:r>
-          </w:p>
-        </w:tc>
-        <w:tc>
-          <w:tcPr>
-            <w:tcW w:w="1418" w:type="dxa"/>
-            <w:vAlign w:val="center"/>
-          </w:tcPr>
-          <w:p>
-            <w:pPr>
-              <w:jc w:val="center"/>
-              <w:rPr>
-                <w:rFonts w:ascii="Century Gothic" w:hAnsi="Century Gothic"/>
-                <w:sz w:val="24"/>
-                <w:szCs w:val="24"/>
-              </w:rPr>
-            </w:pPr>
-            <w:r>
-              <w:rPr>
-                <w:rFonts w:ascii="Century Gothic" w:hAnsi="Century Gothic"/>
-                <w:sz w:val="24"/>
-                <w:szCs w:val="24"/>
-              </w:rPr>
-              <w:t>1</w:t>
-            </w:r>
-          </w:p>
-        </w:tc>
-      </w:tr>
-      <w:tr>
-        <w:tc>
-          <w:tcPr>
             <w:tcW w:w="15163" w:type="dxa"/>
             <w:gridSpan w:val="4"/>
-            <w:vAlign w:val="center"/>
-          </w:tcPr>
-          <w:p>
-            <w:pPr>
-              <w:jc w:val="center"/>
-              <w:rPr>
-                <w:rFonts w:ascii="Century Gothic" w:hAnsi="Century Gothic"/>
-                <w:sz w:val="24"/>
-                <w:szCs w:val="24"/>
-              </w:rPr>
-            </w:pPr>
-          </w:p>
-        </w:tc>
-      </w:tr>
-      <w:tr>
-        <w:tc>
-          <w:tcPr>
-            <w:tcW w:w="15163" w:type="dxa"/>
-            <w:gridSpan w:val="4"/>
-            <w:shd w:val="clear" w:color="auto" w:fill="F2F2F2" w:themeFill="background1" w:themeFillShade="F2"/>
+            <w:shd w:val="clear" w:color="auto" w:fill="auto"/>
           </w:tcPr>
           <w:p>
             <w:pPr>
@@ -2809,24 +2651,25 @@
         <w:tc>
           <w:tcPr>
             <w:tcW w:w="1838" w:type="dxa"/>
-            <w:vAlign w:val="center"/>
-          </w:tcPr>
-          <w:p>
-            <w:pPr>
-              <w:jc w:val="center"/>
-              <w:rPr>
-                <w:rFonts w:ascii="Century Gothic" w:hAnsi="Century Gothic"/>
-                <w:sz w:val="24"/>
-                <w:szCs w:val="24"/>
-              </w:rPr>
-            </w:pPr>
-            <w:r>
-              <w:rPr>
-                <w:rFonts w:ascii="Century Gothic" w:hAnsi="Century Gothic"/>
-                <w:sz w:val="24"/>
-                <w:szCs w:val="24"/>
-              </w:rPr>
-              <w:t>22</w:t>
+            <w:shd w:val="clear" w:color="auto" w:fill="auto"/>
+            <w:vAlign w:val="center"/>
+          </w:tcPr>
+          <w:p>
+            <w:pPr>
+              <w:jc w:val="center"/>
+              <w:rPr>
+                <w:rFonts w:ascii="Century Gothic" w:hAnsi="Century Gothic"/>
+                <w:sz w:val="24"/>
+                <w:szCs w:val="24"/>
+              </w:rPr>
+            </w:pPr>
+            <w:r>
+              <w:rPr>
+                <w:rFonts w:ascii="Century Gothic" w:hAnsi="Century Gothic"/>
+                <w:sz w:val="24"/>
+                <w:szCs w:val="24"/>
+              </w:rPr>
+              <w:t>20</w:t>
             </w:r>
           </w:p>
         </w:tc>
@@ -2922,24 +2765,25 @@
         <w:tc>
           <w:tcPr>
             <w:tcW w:w="1838" w:type="dxa"/>
-            <w:vAlign w:val="center"/>
-          </w:tcPr>
-          <w:p>
-            <w:pPr>
-              <w:jc w:val="center"/>
-              <w:rPr>
-                <w:rFonts w:ascii="Century Gothic" w:hAnsi="Century Gothic"/>
-                <w:sz w:val="24"/>
-                <w:szCs w:val="24"/>
-              </w:rPr>
-            </w:pPr>
-            <w:r>
-              <w:rPr>
-                <w:rFonts w:ascii="Century Gothic" w:hAnsi="Century Gothic"/>
-                <w:sz w:val="24"/>
-                <w:szCs w:val="24"/>
-              </w:rPr>
-              <w:t>23</w:t>
+            <w:shd w:val="clear" w:color="auto" w:fill="auto"/>
+            <w:vAlign w:val="center"/>
+          </w:tcPr>
+          <w:p>
+            <w:pPr>
+              <w:jc w:val="center"/>
+              <w:rPr>
+                <w:rFonts w:ascii="Century Gothic" w:hAnsi="Century Gothic"/>
+                <w:sz w:val="24"/>
+                <w:szCs w:val="24"/>
+              </w:rPr>
+            </w:pPr>
+            <w:r>
+              <w:rPr>
+                <w:rFonts w:ascii="Century Gothic" w:hAnsi="Century Gothic"/>
+                <w:sz w:val="24"/>
+                <w:szCs w:val="24"/>
+              </w:rPr>
+              <w:t>21</w:t>
             </w:r>
           </w:p>
         </w:tc>
@@ -3035,24 +2879,25 @@
         <w:tc>
           <w:tcPr>
             <w:tcW w:w="1838" w:type="dxa"/>
-            <w:vAlign w:val="center"/>
-          </w:tcPr>
-          <w:p>
-            <w:pPr>
-              <w:jc w:val="center"/>
-              <w:rPr>
-                <w:rFonts w:ascii="Century Gothic" w:hAnsi="Century Gothic"/>
-                <w:sz w:val="24"/>
-                <w:szCs w:val="24"/>
-              </w:rPr>
-            </w:pPr>
-            <w:r>
-              <w:rPr>
-                <w:rFonts w:ascii="Century Gothic" w:hAnsi="Century Gothic"/>
-                <w:sz w:val="24"/>
-                <w:szCs w:val="24"/>
-              </w:rPr>
-              <w:t>24</w:t>
+            <w:shd w:val="clear" w:color="auto" w:fill="auto"/>
+            <w:vAlign w:val="center"/>
+          </w:tcPr>
+          <w:p>
+            <w:pPr>
+              <w:jc w:val="center"/>
+              <w:rPr>
+                <w:rFonts w:ascii="Century Gothic" w:hAnsi="Century Gothic"/>
+                <w:sz w:val="24"/>
+                <w:szCs w:val="24"/>
+              </w:rPr>
+            </w:pPr>
+            <w:r>
+              <w:rPr>
+                <w:rFonts w:ascii="Century Gothic" w:hAnsi="Century Gothic"/>
+                <w:sz w:val="24"/>
+                <w:szCs w:val="24"/>
+              </w:rPr>
+              <w:t>22</w:t>
             </w:r>
           </w:p>
         </w:tc>
@@ -3132,24 +2977,25 @@
         <w:tc>
           <w:tcPr>
             <w:tcW w:w="1838" w:type="dxa"/>
-            <w:vAlign w:val="center"/>
-          </w:tcPr>
-          <w:p>
-            <w:pPr>
-              <w:jc w:val="center"/>
-              <w:rPr>
-                <w:rFonts w:ascii="Century Gothic" w:hAnsi="Century Gothic"/>
-                <w:sz w:val="24"/>
-                <w:szCs w:val="24"/>
-              </w:rPr>
-            </w:pPr>
-            <w:r>
-              <w:rPr>
-                <w:rFonts w:ascii="Century Gothic" w:hAnsi="Century Gothic"/>
-                <w:sz w:val="24"/>
-                <w:szCs w:val="24"/>
-              </w:rPr>
-              <w:t>25</w:t>
+            <w:shd w:val="clear" w:color="auto" w:fill="auto"/>
+            <w:vAlign w:val="center"/>
+          </w:tcPr>
+          <w:p>
+            <w:pPr>
+              <w:jc w:val="center"/>
+              <w:rPr>
+                <w:rFonts w:ascii="Century Gothic" w:hAnsi="Century Gothic"/>
+                <w:sz w:val="24"/>
+                <w:szCs w:val="24"/>
+              </w:rPr>
+            </w:pPr>
+            <w:r>
+              <w:rPr>
+                <w:rFonts w:ascii="Century Gothic" w:hAnsi="Century Gothic"/>
+                <w:sz w:val="24"/>
+                <w:szCs w:val="24"/>
+              </w:rPr>
+              <w:t>23</w:t>
             </w:r>
           </w:p>
         </w:tc>
@@ -3229,24 +3075,25 @@
         <w:tc>
           <w:tcPr>
             <w:tcW w:w="1838" w:type="dxa"/>
-            <w:vAlign w:val="center"/>
-          </w:tcPr>
-          <w:p>
-            <w:pPr>
-              <w:jc w:val="center"/>
-              <w:rPr>
-                <w:rFonts w:ascii="Century Gothic" w:hAnsi="Century Gothic"/>
-                <w:sz w:val="24"/>
-                <w:szCs w:val="24"/>
-              </w:rPr>
-            </w:pPr>
-            <w:r>
-              <w:rPr>
-                <w:rFonts w:ascii="Century Gothic" w:hAnsi="Century Gothic"/>
-                <w:sz w:val="24"/>
-                <w:szCs w:val="24"/>
-              </w:rPr>
-              <w:t>26</w:t>
+            <w:shd w:val="clear" w:color="auto" w:fill="auto"/>
+            <w:vAlign w:val="center"/>
+          </w:tcPr>
+          <w:p>
+            <w:pPr>
+              <w:jc w:val="center"/>
+              <w:rPr>
+                <w:rFonts w:ascii="Century Gothic" w:hAnsi="Century Gothic"/>
+                <w:sz w:val="24"/>
+                <w:szCs w:val="24"/>
+              </w:rPr>
+            </w:pPr>
+            <w:r>
+              <w:rPr>
+                <w:rFonts w:ascii="Century Gothic" w:hAnsi="Century Gothic"/>
+                <w:sz w:val="24"/>
+                <w:szCs w:val="24"/>
+              </w:rPr>
+              <w:t>24</w:t>
             </w:r>
           </w:p>
         </w:tc>
@@ -3326,24 +3173,25 @@
         <w:tc>
           <w:tcPr>
             <w:tcW w:w="1838" w:type="dxa"/>
-            <w:vAlign w:val="center"/>
-          </w:tcPr>
-          <w:p>
-            <w:pPr>
-              <w:jc w:val="center"/>
-              <w:rPr>
-                <w:rFonts w:ascii="Century Gothic" w:hAnsi="Century Gothic"/>
-                <w:sz w:val="24"/>
-                <w:szCs w:val="24"/>
-              </w:rPr>
-            </w:pPr>
-            <w:r>
-              <w:rPr>
-                <w:rFonts w:ascii="Century Gothic" w:hAnsi="Century Gothic"/>
-                <w:sz w:val="24"/>
-                <w:szCs w:val="24"/>
-              </w:rPr>
-              <w:t>27</w:t>
+            <w:shd w:val="clear" w:color="auto" w:fill="auto"/>
+            <w:vAlign w:val="center"/>
+          </w:tcPr>
+          <w:p>
+            <w:pPr>
+              <w:jc w:val="center"/>
+              <w:rPr>
+                <w:rFonts w:ascii="Century Gothic" w:hAnsi="Century Gothic"/>
+                <w:sz w:val="24"/>
+                <w:szCs w:val="24"/>
+              </w:rPr>
+            </w:pPr>
+            <w:r>
+              <w:rPr>
+                <w:rFonts w:ascii="Century Gothic" w:hAnsi="Century Gothic"/>
+                <w:sz w:val="24"/>
+                <w:szCs w:val="24"/>
+              </w:rPr>
+              <w:t>25</w:t>
             </w:r>
           </w:p>
         </w:tc>
@@ -3366,7 +3214,7 @@
                 <w:sz w:val="24"/>
                 <w:szCs w:val="24"/>
               </w:rPr>
-              <w:t>Bolt (Phillips) M3 x 5 mm</w:t>
+              <w:t>Bolt (Phillips) M3 x 8 mm</w:t>
             </w:r>
           </w:p>
         </w:tc>
@@ -3414,7 +3262,7 @@
                 <w:sz w:val="24"/>
                 <w:szCs w:val="24"/>
               </w:rPr>
-              <w:t>1</w:t>
+              <w:t>4</w:t>
             </w:r>
           </w:p>
         </w:tc>
@@ -3423,24 +3271,25 @@
         <w:tc>
           <w:tcPr>
             <w:tcW w:w="1838" w:type="dxa"/>
-            <w:vAlign w:val="center"/>
-          </w:tcPr>
-          <w:p>
-            <w:pPr>
-              <w:jc w:val="center"/>
-              <w:rPr>
-                <w:rFonts w:ascii="Century Gothic" w:hAnsi="Century Gothic"/>
-                <w:sz w:val="24"/>
-                <w:szCs w:val="24"/>
-              </w:rPr>
-            </w:pPr>
-            <w:r>
-              <w:rPr>
-                <w:rFonts w:ascii="Century Gothic" w:hAnsi="Century Gothic"/>
-                <w:sz w:val="24"/>
-                <w:szCs w:val="24"/>
-              </w:rPr>
-              <w:t>28</w:t>
+            <w:shd w:val="clear" w:color="auto" w:fill="auto"/>
+            <w:vAlign w:val="center"/>
+          </w:tcPr>
+          <w:p>
+            <w:pPr>
+              <w:jc w:val="center"/>
+              <w:rPr>
+                <w:rFonts w:ascii="Century Gothic" w:hAnsi="Century Gothic"/>
+                <w:sz w:val="24"/>
+                <w:szCs w:val="24"/>
+              </w:rPr>
+            </w:pPr>
+            <w:r>
+              <w:rPr>
+                <w:rFonts w:ascii="Century Gothic" w:hAnsi="Century Gothic"/>
+                <w:sz w:val="24"/>
+                <w:szCs w:val="24"/>
+              </w:rPr>
+              <w:t>26</w:t>
             </w:r>
           </w:p>
         </w:tc>
@@ -3463,7 +3312,7 @@
                 <w:sz w:val="24"/>
                 <w:szCs w:val="24"/>
               </w:rPr>
-              <w:t>Bolt (Phillips) M3 x 8 mm</w:t>
+              <w:t>Bolt (Phillips) M3 x 10 mm</w:t>
             </w:r>
           </w:p>
         </w:tc>
@@ -3511,7 +3360,7 @@
                 <w:sz w:val="24"/>
                 <w:szCs w:val="24"/>
               </w:rPr>
-              <w:t>4</w:t>
+              <w:t>22</w:t>
             </w:r>
           </w:p>
         </w:tc>
@@ -3520,24 +3369,25 @@
         <w:tc>
           <w:tcPr>
             <w:tcW w:w="1838" w:type="dxa"/>
-            <w:vAlign w:val="center"/>
-          </w:tcPr>
-          <w:p>
-            <w:pPr>
-              <w:jc w:val="center"/>
-              <w:rPr>
-                <w:rFonts w:ascii="Century Gothic" w:hAnsi="Century Gothic"/>
-                <w:sz w:val="24"/>
-                <w:szCs w:val="24"/>
-              </w:rPr>
-            </w:pPr>
-            <w:r>
-              <w:rPr>
-                <w:rFonts w:ascii="Century Gothic" w:hAnsi="Century Gothic"/>
-                <w:sz w:val="24"/>
-                <w:szCs w:val="24"/>
-              </w:rPr>
-              <w:t>29</w:t>
+            <w:shd w:val="clear" w:color="auto" w:fill="auto"/>
+            <w:vAlign w:val="center"/>
+          </w:tcPr>
+          <w:p>
+            <w:pPr>
+              <w:jc w:val="center"/>
+              <w:rPr>
+                <w:rFonts w:ascii="Century Gothic" w:hAnsi="Century Gothic"/>
+                <w:sz w:val="24"/>
+                <w:szCs w:val="24"/>
+              </w:rPr>
+            </w:pPr>
+            <w:r>
+              <w:rPr>
+                <w:rFonts w:ascii="Century Gothic" w:hAnsi="Century Gothic"/>
+                <w:sz w:val="24"/>
+                <w:szCs w:val="24"/>
+              </w:rPr>
+              <w:t>27</w:t>
             </w:r>
           </w:p>
         </w:tc>
@@ -3560,7 +3410,7 @@
                 <w:sz w:val="24"/>
                 <w:szCs w:val="24"/>
               </w:rPr>
-              <w:t>Bolt (Phillips) M3 x 10 mm</w:t>
+              <w:t>Bolt (Phillips) M3 x 20 mm</w:t>
             </w:r>
           </w:p>
         </w:tc>
@@ -3608,7 +3458,7 @@
                 <w:sz w:val="24"/>
                 <w:szCs w:val="24"/>
               </w:rPr>
-              <w:t>24</w:t>
+              <w:t>26</w:t>
             </w:r>
           </w:p>
         </w:tc>
@@ -3617,24 +3467,25 @@
         <w:tc>
           <w:tcPr>
             <w:tcW w:w="1838" w:type="dxa"/>
-            <w:vAlign w:val="center"/>
-          </w:tcPr>
-          <w:p>
-            <w:pPr>
-              <w:jc w:val="center"/>
-              <w:rPr>
-                <w:rFonts w:ascii="Century Gothic" w:hAnsi="Century Gothic"/>
-                <w:sz w:val="24"/>
-                <w:szCs w:val="24"/>
-              </w:rPr>
-            </w:pPr>
-            <w:r>
-              <w:rPr>
-                <w:rFonts w:ascii="Century Gothic" w:hAnsi="Century Gothic"/>
-                <w:sz w:val="24"/>
-                <w:szCs w:val="24"/>
-              </w:rPr>
-              <w:t>30</w:t>
+            <w:shd w:val="clear" w:color="auto" w:fill="auto"/>
+            <w:vAlign w:val="center"/>
+          </w:tcPr>
+          <w:p>
+            <w:pPr>
+              <w:jc w:val="center"/>
+              <w:rPr>
+                <w:rFonts w:ascii="Century Gothic" w:hAnsi="Century Gothic"/>
+                <w:sz w:val="24"/>
+                <w:szCs w:val="24"/>
+              </w:rPr>
+            </w:pPr>
+            <w:r>
+              <w:rPr>
+                <w:rFonts w:ascii="Century Gothic" w:hAnsi="Century Gothic"/>
+                <w:sz w:val="24"/>
+                <w:szCs w:val="24"/>
+              </w:rPr>
+              <w:t>28</w:t>
             </w:r>
           </w:p>
         </w:tc>
@@ -3657,7 +3508,7 @@
                 <w:sz w:val="24"/>
                 <w:szCs w:val="24"/>
               </w:rPr>
-              <w:t>Bolt (Phillips) M3 x 20 mm</w:t>
+              <w:t>Bolt (Phillips) M4 x 30 mm</w:t>
             </w:r>
           </w:p>
         </w:tc>
@@ -3705,7 +3556,7 @@
                 <w:sz w:val="24"/>
                 <w:szCs w:val="24"/>
               </w:rPr>
-              <w:t>26</w:t>
+              <w:t>4</w:t>
             </w:r>
           </w:p>
         </w:tc>
@@ -3714,24 +3565,25 @@
         <w:tc>
           <w:tcPr>
             <w:tcW w:w="1838" w:type="dxa"/>
-            <w:vAlign w:val="center"/>
-          </w:tcPr>
-          <w:p>
-            <w:pPr>
-              <w:jc w:val="center"/>
-              <w:rPr>
-                <w:rFonts w:ascii="Century Gothic" w:hAnsi="Century Gothic"/>
-                <w:sz w:val="24"/>
-                <w:szCs w:val="24"/>
-              </w:rPr>
-            </w:pPr>
-            <w:r>
-              <w:rPr>
-                <w:rFonts w:ascii="Century Gothic" w:hAnsi="Century Gothic"/>
-                <w:sz w:val="24"/>
-                <w:szCs w:val="24"/>
-              </w:rPr>
-              <w:t>31</w:t>
+            <w:shd w:val="clear" w:color="auto" w:fill="auto"/>
+            <w:vAlign w:val="center"/>
+          </w:tcPr>
+          <w:p>
+            <w:pPr>
+              <w:jc w:val="center"/>
+              <w:rPr>
+                <w:rFonts w:ascii="Century Gothic" w:hAnsi="Century Gothic"/>
+                <w:sz w:val="24"/>
+                <w:szCs w:val="24"/>
+              </w:rPr>
+            </w:pPr>
+            <w:r>
+              <w:rPr>
+                <w:rFonts w:ascii="Century Gothic" w:hAnsi="Century Gothic"/>
+                <w:sz w:val="24"/>
+                <w:szCs w:val="24"/>
+              </w:rPr>
+              <w:t>29</w:t>
             </w:r>
           </w:p>
         </w:tc>
@@ -3754,7 +3606,7 @@
                 <w:sz w:val="24"/>
                 <w:szCs w:val="24"/>
               </w:rPr>
-              <w:t>Bolt (Phillips) M4 x 30 mm</w:t>
+              <w:t>M2 nut</w:t>
             </w:r>
           </w:p>
         </w:tc>
@@ -3802,7 +3654,7 @@
                 <w:sz w:val="24"/>
                 <w:szCs w:val="24"/>
               </w:rPr>
-              <w:t>6</w:t>
+              <w:t>2</w:t>
             </w:r>
           </w:p>
         </w:tc>
@@ -3811,24 +3663,25 @@
         <w:tc>
           <w:tcPr>
             <w:tcW w:w="1838" w:type="dxa"/>
-            <w:vAlign w:val="center"/>
-          </w:tcPr>
-          <w:p>
-            <w:pPr>
-              <w:jc w:val="center"/>
-              <w:rPr>
-                <w:rFonts w:ascii="Century Gothic" w:hAnsi="Century Gothic"/>
-                <w:sz w:val="24"/>
-                <w:szCs w:val="24"/>
-              </w:rPr>
-            </w:pPr>
-            <w:r>
-              <w:rPr>
-                <w:rFonts w:ascii="Century Gothic" w:hAnsi="Century Gothic"/>
-                <w:sz w:val="24"/>
-                <w:szCs w:val="24"/>
-              </w:rPr>
-              <w:t>32</w:t>
+            <w:shd w:val="clear" w:color="auto" w:fill="auto"/>
+            <w:vAlign w:val="center"/>
+          </w:tcPr>
+          <w:p>
+            <w:pPr>
+              <w:jc w:val="center"/>
+              <w:rPr>
+                <w:rFonts w:ascii="Century Gothic" w:hAnsi="Century Gothic"/>
+                <w:sz w:val="24"/>
+                <w:szCs w:val="24"/>
+              </w:rPr>
+            </w:pPr>
+            <w:r>
+              <w:rPr>
+                <w:rFonts w:ascii="Century Gothic" w:hAnsi="Century Gothic"/>
+                <w:sz w:val="24"/>
+                <w:szCs w:val="24"/>
+              </w:rPr>
+              <w:t>30</w:t>
             </w:r>
           </w:p>
         </w:tc>
@@ -3851,7 +3704,7 @@
                 <w:sz w:val="24"/>
                 <w:szCs w:val="24"/>
               </w:rPr>
-              <w:t>M2 nut</w:t>
+              <w:t>M3 nut</w:t>
             </w:r>
           </w:p>
         </w:tc>
@@ -3899,7 +3752,7 @@
                 <w:sz w:val="24"/>
                 <w:szCs w:val="24"/>
               </w:rPr>
-              <w:t>4</w:t>
+              <w:t>52</w:t>
             </w:r>
           </w:p>
         </w:tc>
@@ -3908,24 +3761,25 @@
         <w:tc>
           <w:tcPr>
             <w:tcW w:w="1838" w:type="dxa"/>
-            <w:vAlign w:val="center"/>
-          </w:tcPr>
-          <w:p>
-            <w:pPr>
-              <w:jc w:val="center"/>
-              <w:rPr>
-                <w:rFonts w:ascii="Century Gothic" w:hAnsi="Century Gothic"/>
-                <w:sz w:val="24"/>
-                <w:szCs w:val="24"/>
-              </w:rPr>
-            </w:pPr>
-            <w:r>
-              <w:rPr>
-                <w:rFonts w:ascii="Century Gothic" w:hAnsi="Century Gothic"/>
-                <w:sz w:val="24"/>
-                <w:szCs w:val="24"/>
-              </w:rPr>
-              <w:t>33</w:t>
+            <w:shd w:val="clear" w:color="auto" w:fill="auto"/>
+            <w:vAlign w:val="center"/>
+          </w:tcPr>
+          <w:p>
+            <w:pPr>
+              <w:jc w:val="center"/>
+              <w:rPr>
+                <w:rFonts w:ascii="Century Gothic" w:hAnsi="Century Gothic"/>
+                <w:sz w:val="24"/>
+                <w:szCs w:val="24"/>
+              </w:rPr>
+            </w:pPr>
+            <w:r>
+              <w:rPr>
+                <w:rFonts w:ascii="Century Gothic" w:hAnsi="Century Gothic"/>
+                <w:sz w:val="24"/>
+                <w:szCs w:val="24"/>
+              </w:rPr>
+              <w:t>31</w:t>
             </w:r>
           </w:p>
         </w:tc>
@@ -3948,7 +3802,7 @@
                 <w:sz w:val="24"/>
                 <w:szCs w:val="24"/>
               </w:rPr>
-              <w:t>M3 nut</w:t>
+              <w:t>M4 nut</w:t>
             </w:r>
           </w:p>
         </w:tc>
@@ -3996,7 +3850,7 @@
                 <w:sz w:val="24"/>
                 <w:szCs w:val="24"/>
               </w:rPr>
-              <w:t>52</w:t>
+              <w:t>6</w:t>
             </w:r>
           </w:p>
         </w:tc>
@@ -4005,24 +3859,25 @@
         <w:tc>
           <w:tcPr>
             <w:tcW w:w="1838" w:type="dxa"/>
-            <w:vAlign w:val="center"/>
-          </w:tcPr>
-          <w:p>
-            <w:pPr>
-              <w:jc w:val="center"/>
-              <w:rPr>
-                <w:rFonts w:ascii="Century Gothic" w:hAnsi="Century Gothic"/>
-                <w:sz w:val="24"/>
-                <w:szCs w:val="24"/>
-              </w:rPr>
-            </w:pPr>
-            <w:r>
-              <w:rPr>
-                <w:rFonts w:ascii="Century Gothic" w:hAnsi="Century Gothic"/>
-                <w:sz w:val="24"/>
-                <w:szCs w:val="24"/>
-              </w:rPr>
-              <w:t>34</w:t>
+            <w:shd w:val="clear" w:color="auto" w:fill="auto"/>
+            <w:vAlign w:val="center"/>
+          </w:tcPr>
+          <w:p>
+            <w:pPr>
+              <w:jc w:val="center"/>
+              <w:rPr>
+                <w:rFonts w:ascii="Century Gothic" w:hAnsi="Century Gothic"/>
+                <w:sz w:val="24"/>
+                <w:szCs w:val="24"/>
+              </w:rPr>
+            </w:pPr>
+            <w:r>
+              <w:rPr>
+                <w:rFonts w:ascii="Century Gothic" w:hAnsi="Century Gothic"/>
+                <w:sz w:val="24"/>
+                <w:szCs w:val="24"/>
+              </w:rPr>
+              <w:t>32</w:t>
             </w:r>
           </w:p>
         </w:tc>
@@ -4045,7 +3900,7 @@
                 <w:sz w:val="24"/>
                 <w:szCs w:val="24"/>
               </w:rPr>
-              <w:t>M4 nut</w:t>
+              <w:t>M3 washer</w:t>
             </w:r>
           </w:p>
         </w:tc>
@@ -4093,7 +3948,7 @@
                 <w:sz w:val="24"/>
                 <w:szCs w:val="24"/>
               </w:rPr>
-              <w:t>6</w:t>
+              <w:t>36</w:t>
             </w:r>
           </w:p>
         </w:tc>
@@ -4102,24 +3957,25 @@
         <w:tc>
           <w:tcPr>
             <w:tcW w:w="1838" w:type="dxa"/>
-            <w:vAlign w:val="center"/>
-          </w:tcPr>
-          <w:p>
-            <w:pPr>
-              <w:jc w:val="center"/>
-              <w:rPr>
-                <w:rFonts w:ascii="Century Gothic" w:hAnsi="Century Gothic"/>
-                <w:sz w:val="24"/>
-                <w:szCs w:val="24"/>
-              </w:rPr>
-            </w:pPr>
-            <w:r>
-              <w:rPr>
-                <w:rFonts w:ascii="Century Gothic" w:hAnsi="Century Gothic"/>
-                <w:sz w:val="24"/>
-                <w:szCs w:val="24"/>
-              </w:rPr>
-              <w:t>35</w:t>
+            <w:shd w:val="clear" w:color="auto" w:fill="auto"/>
+            <w:vAlign w:val="center"/>
+          </w:tcPr>
+          <w:p>
+            <w:pPr>
+              <w:jc w:val="center"/>
+              <w:rPr>
+                <w:rFonts w:ascii="Century Gothic" w:hAnsi="Century Gothic"/>
+                <w:sz w:val="24"/>
+                <w:szCs w:val="24"/>
+              </w:rPr>
+            </w:pPr>
+            <w:r>
+              <w:rPr>
+                <w:rFonts w:ascii="Century Gothic" w:hAnsi="Century Gothic"/>
+                <w:sz w:val="24"/>
+                <w:szCs w:val="24"/>
+              </w:rPr>
+              <w:t>33</w:t>
             </w:r>
           </w:p>
         </w:tc>
@@ -4142,7 +3998,7 @@
                 <w:sz w:val="24"/>
                 <w:szCs w:val="24"/>
               </w:rPr>
-              <w:t>M3 washer</w:t>
+              <w:t>M4 washer</w:t>
             </w:r>
           </w:p>
         </w:tc>
@@ -4167,103 +4023,6 @@
                 <w:szCs w:val="24"/>
               </w:rPr>
               <w:t>F14</w:t>
-            </w:r>
-          </w:p>
-        </w:tc>
-        <w:tc>
-          <w:tcPr>
-            <w:tcW w:w="1418" w:type="dxa"/>
-            <w:vAlign w:val="center"/>
-          </w:tcPr>
-          <w:p>
-            <w:pPr>
-              <w:jc w:val="center"/>
-              <w:rPr>
-                <w:rFonts w:ascii="Century Gothic" w:hAnsi="Century Gothic"/>
-                <w:sz w:val="24"/>
-                <w:szCs w:val="24"/>
-              </w:rPr>
-            </w:pPr>
-            <w:r>
-              <w:rPr>
-                <w:rFonts w:ascii="Century Gothic" w:hAnsi="Century Gothic"/>
-                <w:sz w:val="24"/>
-                <w:szCs w:val="24"/>
-              </w:rPr>
-              <w:t>40</w:t>
-            </w:r>
-          </w:p>
-        </w:tc>
-      </w:tr>
-      <w:tr>
-        <w:tc>
-          <w:tcPr>
-            <w:tcW w:w="1838" w:type="dxa"/>
-            <w:vAlign w:val="center"/>
-          </w:tcPr>
-          <w:p>
-            <w:pPr>
-              <w:jc w:val="center"/>
-              <w:rPr>
-                <w:rFonts w:ascii="Century Gothic" w:hAnsi="Century Gothic"/>
-                <w:sz w:val="24"/>
-                <w:szCs w:val="24"/>
-              </w:rPr>
-            </w:pPr>
-            <w:r>
-              <w:rPr>
-                <w:rFonts w:ascii="Century Gothic" w:hAnsi="Century Gothic"/>
-                <w:sz w:val="24"/>
-                <w:szCs w:val="24"/>
-              </w:rPr>
-              <w:t>36</w:t>
-            </w:r>
-          </w:p>
-        </w:tc>
-        <w:tc>
-          <w:tcPr>
-            <w:tcW w:w="8505" w:type="dxa"/>
-          </w:tcPr>
-          <w:p>
-            <w:pPr>
-              <w:jc w:val="center"/>
-              <w:rPr>
-                <w:rFonts w:ascii="Century Gothic" w:hAnsi="Century Gothic"/>
-                <w:sz w:val="24"/>
-                <w:szCs w:val="24"/>
-              </w:rPr>
-            </w:pPr>
-            <w:r>
-              <w:rPr>
-                <w:rFonts w:ascii="Century Gothic" w:hAnsi="Century Gothic"/>
-                <w:sz w:val="24"/>
-                <w:szCs w:val="24"/>
-              </w:rPr>
-              <w:t>M4 washer</w:t>
-            </w:r>
-          </w:p>
-        </w:tc>
-        <w:tc>
-          <w:tcPr>
-            <w:tcW w:w="3402" w:type="dxa"/>
-            <w:vAlign w:val="center"/>
-          </w:tcPr>
-          <w:p>
-            <w:pPr>
-              <w:jc w:val="center"/>
-              <w:rPr>
-                <w:rFonts w:ascii="Century Gothic" w:hAnsi="Century Gothic"/>
-                <w:sz w:val="24"/>
-                <w:szCs w:val="24"/>
-              </w:rPr>
-            </w:pPr>
-            <w:r>
-              <w:rPr>
-                <w:rFonts w:ascii="Century Gothic" w:hAnsi="Century Gothic"/>
-                <w:sz w:val="24"/>
-                <w:szCs w:val="24"/>
-              </w:rPr>
-              <w:t>F15</w:t>
             </w:r>
           </w:p>
         </w:tc>
@@ -4303,6 +4062,202 @@
           <w:u w:val="single"/>
         </w:rPr>
       </w:pPr>
+      <w:r>
+        <w:rPr>
+          <w:rFonts w:ascii="Century Gothic" w:hAnsi="Century Gothic"/>
+          <w:noProof/>
+          <w:sz w:val="32"/>
+          <w:szCs w:val="32"/>
+          <w:u w:val="single"/>
+        </w:rPr>
+        <mc:AlternateContent>
+          <mc:Choice Requires="wps">
+            <w:drawing>
+              <wp:anchor distT="45720" distB="45720" distL="114300" distR="114300" simplePos="0" relativeHeight="251663360" behindDoc="0" locked="0" layoutInCell="1" allowOverlap="1" wp14:anchorId="74AF267E" wp14:editId="2FD76868">
+                <wp:simplePos x="0" y="0"/>
+                <wp:positionH relativeFrom="margin">
+                  <wp:align>left</wp:align>
+                </wp:positionH>
+                <wp:positionV relativeFrom="paragraph">
+                  <wp:posOffset>184150</wp:posOffset>
+                </wp:positionV>
+                <wp:extent cx="9635490" cy="554990"/>
+                <wp:effectExtent l="0" t="0" r="22860" b="16510"/>
+                <wp:wrapSquare wrapText="bothSides"/>
+                <wp:docPr id="3" name="Text Box 2"/>
+                <wp:cNvGraphicFramePr>
+                  <a:graphicFrameLocks xmlns:a="http://schemas.openxmlformats.org/drawingml/2006/main"/>
+                </wp:cNvGraphicFramePr>
+                <a:graphic xmlns:a="http://schemas.openxmlformats.org/drawingml/2006/main">
+                  <a:graphicData uri="http://schemas.microsoft.com/office/word/2010/wordprocessingShape">
+                    <wps:wsp>
+                      <wps:cNvSpPr txBox="1">
+                        <a:spLocks noChangeArrowheads="1"/>
+                      </wps:cNvSpPr>
+                      <wps:spPr bwMode="auto">
+                        <a:xfrm>
+                          <a:off x="0" y="0"/>
+                          <a:ext cx="9635490" cy="555172"/>
+                        </a:xfrm>
+                        <a:prstGeom prst="rect">
+                          <a:avLst/>
+                        </a:prstGeom>
+                        <a:solidFill>
+                          <a:srgbClr val="FFFFFF"/>
+                        </a:solidFill>
+                        <a:ln w="9525">
+                          <a:solidFill>
+                            <a:srgbClr val="000000"/>
+                          </a:solidFill>
+                          <a:miter lim="800000"/>
+                          <a:headEnd/>
+                          <a:tailEnd/>
+                        </a:ln>
+                      </wps:spPr>
+                      <wps:txbx>
+                        <w:txbxContent>
+                          <w:p>
+                            <w:pPr>
+                              <w:spacing w:after="40"/>
+                              <w:rPr>
+                                <w:rFonts w:ascii="Century Gothic" w:hAnsi="Century Gothic"/>
+                                <w:sz w:val="24"/>
+                                <w:szCs w:val="24"/>
+                              </w:rPr>
+                            </w:pPr>
+                            <w:r>
+                              <w:rPr>
+                                <w:rFonts w:ascii="Century Gothic" w:hAnsi="Century Gothic"/>
+                                <w:b/>
+                                <w:bCs/>
+                                <w:sz w:val="24"/>
+                                <w:szCs w:val="24"/>
+                              </w:rPr>
+                              <w:t>Assembly number:</w:t>
+                            </w:r>
+                            <w:r>
+                              <w:rPr>
+                                <w:rFonts w:ascii="Century Gothic" w:hAnsi="Century Gothic"/>
+                                <w:sz w:val="24"/>
+                                <w:szCs w:val="24"/>
+                              </w:rPr>
+                              <w:t xml:space="preserve"> A0</w:t>
+                            </w:r>
+                          </w:p>
+                          <w:p>
+                            <w:pPr>
+                              <w:spacing w:after="40"/>
+                              <w:rPr>
+                                <w:rFonts w:ascii="Century Gothic" w:hAnsi="Century Gothic"/>
+                                <w:sz w:val="24"/>
+                                <w:szCs w:val="24"/>
+                              </w:rPr>
+                            </w:pPr>
+                            <w:r>
+                              <w:rPr>
+                                <w:rFonts w:ascii="Century Gothic" w:hAnsi="Century Gothic"/>
+                                <w:b/>
+                                <w:bCs/>
+                                <w:sz w:val="24"/>
+                                <w:szCs w:val="24"/>
+                              </w:rPr>
+                              <w:t>Revision:</w:t>
+                            </w:r>
+                            <w:r>
+                              <w:rPr>
+                                <w:rFonts w:ascii="Century Gothic" w:hAnsi="Century Gothic"/>
+                                <w:sz w:val="24"/>
+                                <w:szCs w:val="24"/>
+                              </w:rPr>
+                              <w:t xml:space="preserve"> 3</w:t>
+                            </w:r>
+                          </w:p>
+                        </w:txbxContent>
+                      </wps:txbx>
+                      <wps:bodyPr rot="0" vert="horz" wrap="square" lIns="91440" tIns="45720" rIns="91440" bIns="45720" anchor="t" anchorCtr="0">
+                        <a:noAutofit/>
+                      </wps:bodyPr>
+                    </wps:wsp>
+                  </a:graphicData>
+                </a:graphic>
+                <wp14:sizeRelH relativeFrom="margin">
+                  <wp14:pctWidth>0</wp14:pctWidth>
+                </wp14:sizeRelH>
+                <wp14:sizeRelV relativeFrom="margin">
+                  <wp14:pctHeight>0</wp14:pctHeight>
+                </wp14:sizeRelV>
+              </wp:anchor>
+            </w:drawing>
+          </mc:Choice>
+          <mc:Fallback>
+            <w:pict>
+              <v:shape w14:anchorId="74AF267E" id="_x0000_s1028" type="#_x0000_t202" style="position:absolute;margin-left:0;margin-top:14.5pt;width:758.7pt;height:43.7pt;z-index:251663360;visibility:visible;mso-wrap-style:square;mso-width-percent:0;mso-height-percent:0;mso-wrap-distance-left:9pt;mso-wrap-distance-top:3.6pt;mso-wrap-distance-right:9pt;mso-wrap-distance-bottom:3.6pt;mso-position-horizontal:left;mso-position-horizontal-relative:margin;mso-position-vertical:absolute;mso-position-vertical-relative:text;mso-width-percent:0;mso-height-percent:0;mso-width-relative:margin;mso-height-relative:margin;v-text-anchor:top" o:gfxdata="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">
+                <v:textbox>
+                  <w:txbxContent>
+                    <w:p>
+                      <w:pPr>
+                        <w:spacing w:after="40"/>
+                        <w:rPr>
+                          <w:rFonts w:ascii="Century Gothic" w:hAnsi="Century Gothic"/>
+                          <w:sz w:val="24"/>
+                          <w:szCs w:val="24"/>
+                        </w:rPr>
+                      </w:pPr>
+                      <w:r>
+                        <w:rPr>
+                          <w:rFonts w:ascii="Century Gothic" w:hAnsi="Century Gothic"/>
+                          <w:b/>
+                          <w:bCs/>
+                          <w:sz w:val="24"/>
+                          <w:szCs w:val="24"/>
+                        </w:rPr>
+                        <w:t>Assembly number:</w:t>
+                      </w:r>
+                      <w:r>
+                        <w:rPr>
+                          <w:rFonts w:ascii="Century Gothic" w:hAnsi="Century Gothic"/>
+                          <w:sz w:val="24"/>
+                          <w:szCs w:val="24"/>
+                        </w:rPr>
+                        <w:t xml:space="preserve"> A0</w:t>
+                      </w:r>
+                    </w:p>
+                    <w:p>
+                      <w:pPr>
+                        <w:spacing w:after="40"/>
+                        <w:rPr>
+                          <w:rFonts w:ascii="Century Gothic" w:hAnsi="Century Gothic"/>
+                          <w:sz w:val="24"/>
+                          <w:szCs w:val="24"/>
+                        </w:rPr>
+                      </w:pPr>
+                      <w:r>
+                        <w:rPr>
+                          <w:rFonts w:ascii="Century Gothic" w:hAnsi="Century Gothic"/>
+                          <w:b/>
+                          <w:bCs/>
+                          <w:sz w:val="24"/>
+                          <w:szCs w:val="24"/>
+                        </w:rPr>
+                        <w:t>Revision:</w:t>
+                      </w:r>
+                      <w:r>
+                        <w:rPr>
+                          <w:rFonts w:ascii="Century Gothic" w:hAnsi="Century Gothic"/>
+                          <w:sz w:val="24"/>
+                          <w:szCs w:val="24"/>
+                        </w:rPr>
+                        <w:t xml:space="preserve"> 3</w:t>
+                      </w:r>
+                    </w:p>
+                  </w:txbxContent>
+                </v:textbox>
+                <w10:wrap type="square" anchorx="margin"/>
+              </v:shape>
+            </w:pict>
+          </mc:Fallback>
+        </mc:AlternateContent>
+      </w:r>
     </w:p>
     <w:p>
       <w:pPr>

</xml_diff>